<commit_message>
Update Gaussian Solutions Description of Methods.docx
</commit_message>
<xml_diff>
--- a/submissions/Gaussian Solutions_Submisson/Gaussian Solutions Description of Methods.docx
+++ b/submissions/Gaussian Solutions_Submisson/Gaussian Solutions Description of Methods.docx
@@ -266,7 +266,21 @@
         <w:rPr>
           <w:rFonts w:ascii="Arial" w:eastAsia="Arial" w:hAnsi="Arial" w:cs="Arial"/>
         </w:rPr>
-        <w:t>Gaussian Solutions LLC provides consulting services for clients seeking solutions in data analytics, AI and ML. Suresh Devalapalli is the sole proprietor of the company. Suresh has years of experience designing embedded systems, mainly for mobile phones, and gaming systems, and employing vision-based AI solutions. He is also a mentor at University of Washington CoMotion Labs that help faculty and students translate their research into viable products.</w:t>
+        <w:t xml:space="preserve">Gaussian Solutions LLC provides consulting services for clients seeking solutions in data analytics, AI and ML. Suresh Devalapalli is the sole proprietor of the company. Suresh has years of experience designing embedded systems, mainly for mobile phones, and gaming systems, and employing vision-based AI solutions. He is also a mentor at University of Washington </w:t>
+      </w:r>
+      <w:proofErr w:type="spellStart"/>
+      <w:r>
+        <w:rPr>
+          <w:rFonts w:ascii="Arial" w:eastAsia="Arial" w:hAnsi="Arial" w:cs="Arial"/>
+        </w:rPr>
+        <w:t>CoMotion</w:t>
+      </w:r>
+      <w:proofErr w:type="spellEnd"/>
+      <w:r>
+        <w:rPr>
+          <w:rFonts w:ascii="Arial" w:eastAsia="Arial" w:hAnsi="Arial" w:cs="Arial"/>
+        </w:rPr>
+        <w:t xml:space="preserve"> Labs that help faculty and students translate their research into viable products.</w:t>
       </w:r>
     </w:p>
     <w:p>
@@ -343,7 +357,21 @@
         <w:rPr>
           <w:rFonts w:ascii="Arial" w:eastAsia="Arial" w:hAnsi="Arial" w:cs="Arial"/>
         </w:rPr>
-        <w:t xml:space="preserve"> (a.k.a CI/CD)</w:t>
+        <w:t xml:space="preserve"> (</w:t>
+      </w:r>
+      <w:proofErr w:type="spellStart"/>
+      <w:r>
+        <w:rPr>
+          <w:rFonts w:ascii="Arial" w:eastAsia="Arial" w:hAnsi="Arial" w:cs="Arial"/>
+        </w:rPr>
+        <w:t>a.k.a</w:t>
+      </w:r>
+      <w:proofErr w:type="spellEnd"/>
+      <w:r>
+        <w:rPr>
+          <w:rFonts w:ascii="Arial" w:eastAsia="Arial" w:hAnsi="Arial" w:cs="Arial"/>
+        </w:rPr>
+        <w:t xml:space="preserve"> CI/CD)</w:t>
       </w:r>
       <w:r>
         <w:rPr>
@@ -734,7 +762,21 @@
         <w:rPr>
           <w:rFonts w:ascii="Arial" w:eastAsia="Arial" w:hAnsi="Arial" w:cs="Arial"/>
         </w:rPr>
-        <w:t>Python-docx : for parsing word documents</w:t>
+        <w:t>Python-</w:t>
+      </w:r>
+      <w:proofErr w:type="gramStart"/>
+      <w:r>
+        <w:rPr>
+          <w:rFonts w:ascii="Arial" w:eastAsia="Arial" w:hAnsi="Arial" w:cs="Arial"/>
+        </w:rPr>
+        <w:t>docx :</w:t>
+      </w:r>
+      <w:proofErr w:type="gramEnd"/>
+      <w:r>
+        <w:rPr>
+          <w:rFonts w:ascii="Arial" w:eastAsia="Arial" w:hAnsi="Arial" w:cs="Arial"/>
+        </w:rPr>
+        <w:t xml:space="preserve"> for parsing word documents</w:t>
       </w:r>
     </w:p>
     <w:p>
@@ -754,11 +796,27 @@
           <w:rFonts w:ascii="Arial" w:eastAsia="Arial" w:hAnsi="Arial" w:cs="Arial"/>
         </w:rPr>
       </w:pPr>
-      <w:r>
-        <w:rPr>
-          <w:rFonts w:ascii="Arial" w:eastAsia="Arial" w:hAnsi="Arial" w:cs="Arial"/>
-        </w:rPr>
-        <w:t>Pdftotext : for parsing pdf documents</w:t>
+      <w:proofErr w:type="spellStart"/>
+      <w:proofErr w:type="gramStart"/>
+      <w:r>
+        <w:rPr>
+          <w:rFonts w:ascii="Arial" w:eastAsia="Arial" w:hAnsi="Arial" w:cs="Arial"/>
+        </w:rPr>
+        <w:t>Pdftotext</w:t>
+      </w:r>
+      <w:proofErr w:type="spellEnd"/>
+      <w:r>
+        <w:rPr>
+          <w:rFonts w:ascii="Arial" w:eastAsia="Arial" w:hAnsi="Arial" w:cs="Arial"/>
+        </w:rPr>
+        <w:t xml:space="preserve"> :</w:t>
+      </w:r>
+      <w:proofErr w:type="gramEnd"/>
+      <w:r>
+        <w:rPr>
+          <w:rFonts w:ascii="Arial" w:eastAsia="Arial" w:hAnsi="Arial" w:cs="Arial"/>
+        </w:rPr>
+        <w:t xml:space="preserve"> for parsing pdf documents</w:t>
       </w:r>
     </w:p>
     <w:p>
@@ -782,7 +840,21 @@
         <w:rPr>
           <w:rFonts w:ascii="Arial" w:eastAsia="Arial" w:hAnsi="Arial" w:cs="Arial"/>
         </w:rPr>
-        <w:t>Scikit-learn: for various preprocessing, models, and building pipelines</w:t>
+        <w:t>Scikit-</w:t>
+      </w:r>
+      <w:proofErr w:type="gramStart"/>
+      <w:r>
+        <w:rPr>
+          <w:rFonts w:ascii="Arial" w:eastAsia="Arial" w:hAnsi="Arial" w:cs="Arial"/>
+        </w:rPr>
+        <w:t>learn:</w:t>
+      </w:r>
+      <w:proofErr w:type="gramEnd"/>
+      <w:r>
+        <w:rPr>
+          <w:rFonts w:ascii="Arial" w:eastAsia="Arial" w:hAnsi="Arial" w:cs="Arial"/>
+        </w:rPr>
+        <w:t xml:space="preserve"> for various preprocessing, models, and building pipelines</w:t>
       </w:r>
     </w:p>
     <w:p>
@@ -826,11 +898,19 @@
           <w:rFonts w:ascii="Arial" w:eastAsia="Arial" w:hAnsi="Arial" w:cs="Arial"/>
         </w:rPr>
       </w:pPr>
-      <w:r>
-        <w:rPr>
-          <w:rFonts w:ascii="Arial" w:eastAsia="Arial" w:hAnsi="Arial" w:cs="Arial"/>
-        </w:rPr>
-        <w:t>Keras for experimenting with neural network models</w:t>
+      <w:proofErr w:type="spellStart"/>
+      <w:r>
+        <w:rPr>
+          <w:rFonts w:ascii="Arial" w:eastAsia="Arial" w:hAnsi="Arial" w:cs="Arial"/>
+        </w:rPr>
+        <w:t>Keras</w:t>
+      </w:r>
+      <w:proofErr w:type="spellEnd"/>
+      <w:r>
+        <w:rPr>
+          <w:rFonts w:ascii="Arial" w:eastAsia="Arial" w:hAnsi="Arial" w:cs="Arial"/>
+        </w:rPr>
+        <w:t xml:space="preserve"> for experimenting with neural network models</w:t>
       </w:r>
     </w:p>
     <w:p>
@@ -942,7 +1022,21 @@
         <w:rPr>
           <w:rFonts w:ascii="Arial" w:eastAsia="Arial" w:hAnsi="Arial" w:cs="Arial"/>
         </w:rPr>
-        <w:t>Web-based interface for users to access it using computer, phone or tablet</w:t>
+        <w:t xml:space="preserve">Web-based interface for users to access it using computer, </w:t>
+      </w:r>
+      <w:proofErr w:type="gramStart"/>
+      <w:r>
+        <w:rPr>
+          <w:rFonts w:ascii="Arial" w:eastAsia="Arial" w:hAnsi="Arial" w:cs="Arial"/>
+        </w:rPr>
+        <w:t>phone</w:t>
+      </w:r>
+      <w:proofErr w:type="gramEnd"/>
+      <w:r>
+        <w:rPr>
+          <w:rFonts w:ascii="Arial" w:eastAsia="Arial" w:hAnsi="Arial" w:cs="Arial"/>
+        </w:rPr>
+        <w:t xml:space="preserve"> or tablet</w:t>
       </w:r>
     </w:p>
     <w:p>
@@ -1023,7 +1117,21 @@
           <w:rFonts w:ascii="Arial" w:eastAsia="Arial" w:hAnsi="Arial" w:cs="Arial"/>
         </w:rPr>
         <w:lastRenderedPageBreak/>
-        <w:t>How does the solution process batches of documents?</w:t>
+        <w:t xml:space="preserve">How does the solution process </w:t>
+      </w:r>
+      <w:proofErr w:type="gramStart"/>
+      <w:r>
+        <w:rPr>
+          <w:rFonts w:ascii="Arial" w:eastAsia="Arial" w:hAnsi="Arial" w:cs="Arial"/>
+        </w:rPr>
+        <w:t>batches</w:t>
+      </w:r>
+      <w:proofErr w:type="gramEnd"/>
+      <w:r>
+        <w:rPr>
+          <w:rFonts w:ascii="Arial" w:eastAsia="Arial" w:hAnsi="Arial" w:cs="Arial"/>
+        </w:rPr>
+        <w:t xml:space="preserve"> of documents?</w:t>
       </w:r>
     </w:p>
     <w:p>
@@ -1047,7 +1155,21 @@
         <w:rPr>
           <w:rFonts w:ascii="Arial" w:eastAsia="Arial" w:hAnsi="Arial" w:cs="Arial"/>
         </w:rPr>
-        <w:t>Currently doesn’t allow for batch processing</w:t>
+        <w:t xml:space="preserve">Currently </w:t>
+      </w:r>
+      <w:proofErr w:type="gramStart"/>
+      <w:r>
+        <w:rPr>
+          <w:rFonts w:ascii="Arial" w:eastAsia="Arial" w:hAnsi="Arial" w:cs="Arial"/>
+        </w:rPr>
+        <w:t>doesn’t</w:t>
+      </w:r>
+      <w:proofErr w:type="gramEnd"/>
+      <w:r>
+        <w:rPr>
+          <w:rFonts w:ascii="Arial" w:eastAsia="Arial" w:hAnsi="Arial" w:cs="Arial"/>
+        </w:rPr>
+        <w:t xml:space="preserve"> allow for batch processing</w:t>
       </w:r>
     </w:p>
     <w:p>
@@ -1117,7 +1239,21 @@
         <w:rPr>
           <w:rFonts w:ascii="Arial" w:hAnsi="Arial" w:cs="Arial"/>
         </w:rPr>
-        <w:t xml:space="preserve"> focuses on the legal domain and, in particular, on the classification of</w:t>
+        <w:t xml:space="preserve"> focuses on the legal domain and</w:t>
+      </w:r>
+      <w:proofErr w:type="gramStart"/>
+      <w:r>
+        <w:rPr>
+          <w:rFonts w:ascii="Arial" w:hAnsi="Arial" w:cs="Arial"/>
+        </w:rPr>
+        <w:t>, in particular, on</w:t>
+      </w:r>
+      <w:proofErr w:type="gramEnd"/>
+      <w:r>
+        <w:rPr>
+          <w:rFonts w:ascii="Arial" w:hAnsi="Arial" w:cs="Arial"/>
+        </w:rPr>
+        <w:t xml:space="preserve"> the classification of</w:t>
       </w:r>
       <w:r>
         <w:rPr>
@@ -1183,919 +1319,413 @@
             <w:rStyle w:val="Hyperlink"/>
             <w:rFonts w:ascii="Arial" w:hAnsi="Arial" w:cs="Arial"/>
           </w:rPr>
-          <w:t>/ˈjuːlə/</w:t>
+          <w:t>/ˈ</w:t>
         </w:r>
-      </w:hyperlink>
-      <w:r>
-        <w:rPr>
-          <w:rFonts w:ascii="Arial" w:hAnsi="Arial" w:cs="Arial"/>
-        </w:rPr>
-        <w:t>) is a legal contract entered into between a</w:t>
-      </w:r>
-      <w:r>
-        <w:rPr>
-          <w:rFonts w:ascii="Arial" w:hAnsi="Arial" w:cs="Arial"/>
-        </w:rPr>
-        <w:t xml:space="preserve"> software developer or</w:t>
-      </w:r>
-      <w:r>
-        <w:rPr>
-          <w:rFonts w:ascii="Arial" w:hAnsi="Arial" w:cs="Arial"/>
-        </w:rPr>
-        <w:t xml:space="preserve"> vendor and the user of the</w:t>
-      </w:r>
-      <w:r>
-        <w:rPr>
-          <w:rFonts w:ascii="Arial" w:hAnsi="Arial" w:cs="Arial"/>
-        </w:rPr>
-        <w:t xml:space="preserve"> software,</w:t>
-      </w:r>
-      <w:r>
-        <w:rPr>
-          <w:rFonts w:ascii="Arial" w:hAnsi="Arial" w:cs="Arial"/>
-        </w:rPr>
-        <w:t xml:space="preserve"> </w:t>
-      </w:r>
-      <w:r>
-        <w:rPr>
-          <w:rFonts w:ascii="Arial" w:hAnsi="Arial" w:cs="Arial"/>
-        </w:rPr>
-        <w:t>o</w:t>
-      </w:r>
-      <w:r>
-        <w:rPr>
-          <w:rFonts w:ascii="Arial" w:hAnsi="Arial" w:cs="Arial"/>
-        </w:rPr>
-        <w:t>ften where the software has been purchased by the user from an intermediary such as a retailer</w:t>
-      </w:r>
-      <w:r>
-        <w:rPr>
-          <w:rFonts w:ascii="Arial" w:hAnsi="Arial" w:cs="Arial"/>
-        </w:rPr>
-        <w:t xml:space="preserve"> [Wikipedia, accessed 19 August, 2020]</w:t>
-      </w:r>
-      <w:r>
-        <w:rPr>
-          <w:rFonts w:ascii="Arial" w:hAnsi="Arial" w:cs="Arial"/>
-        </w:rPr>
-        <w:t>. A EULA specifies in detail the rights and restrictions which apply to the use of the software.</w:t>
-      </w:r>
-      <w:r>
-        <w:rPr>
-          <w:rFonts w:ascii="Arial" w:hAnsi="Arial" w:cs="Arial"/>
-        </w:rPr>
-        <w:t xml:space="preserve"> </w:t>
-      </w:r>
-      <w:r>
-        <w:rPr>
-          <w:rFonts w:ascii="Arial" w:hAnsi="Arial" w:cs="Arial"/>
-        </w:rPr>
-        <w:t xml:space="preserve">In </w:t>
-      </w:r>
-      <w:r>
-        <w:rPr>
-          <w:rFonts w:ascii="Arial" w:hAnsi="Arial" w:cs="Arial"/>
-        </w:rPr>
-        <w:t>many legal settings, governments and institutions</w:t>
-      </w:r>
-      <w:r>
-        <w:rPr>
-          <w:rFonts w:ascii="Arial" w:hAnsi="Arial" w:cs="Arial"/>
-        </w:rPr>
-        <w:t xml:space="preserve"> manage </w:t>
-      </w:r>
-      <w:r>
-        <w:rPr>
-          <w:rFonts w:ascii="Arial" w:hAnsi="Arial" w:cs="Arial"/>
-        </w:rPr>
-        <w:t>hundreds of thousands</w:t>
-      </w:r>
-      <w:r>
-        <w:rPr>
-          <w:rFonts w:ascii="Arial" w:hAnsi="Arial" w:cs="Arial"/>
-        </w:rPr>
-        <w:t xml:space="preserve"> of </w:t>
-      </w:r>
-      <w:r>
-        <w:rPr>
-          <w:rFonts w:ascii="Arial" w:hAnsi="Arial" w:cs="Arial"/>
-        </w:rPr>
-        <w:t xml:space="preserve">EULA agreements </w:t>
-      </w:r>
-      <w:r>
-        <w:rPr>
-          <w:rFonts w:ascii="Arial" w:hAnsi="Arial" w:cs="Arial"/>
-        </w:rPr>
-        <w:t>per year, depending</w:t>
-      </w:r>
-      <w:r>
-        <w:rPr>
-          <w:rFonts w:ascii="Arial" w:hAnsi="Arial" w:cs="Arial"/>
-        </w:rPr>
-        <w:t xml:space="preserve"> </w:t>
-      </w:r>
-      <w:r>
-        <w:rPr>
-          <w:rFonts w:ascii="Arial" w:hAnsi="Arial" w:cs="Arial"/>
-        </w:rPr>
-        <w:t xml:space="preserve">on the size of the </w:t>
-      </w:r>
-      <w:r>
-        <w:rPr>
-          <w:rFonts w:ascii="Arial" w:hAnsi="Arial" w:cs="Arial"/>
-        </w:rPr>
-        <w:t>institution</w:t>
-      </w:r>
-      <w:r>
-        <w:rPr>
-          <w:rFonts w:ascii="Arial" w:hAnsi="Arial" w:cs="Arial"/>
-        </w:rPr>
-        <w:t>. Therefore,</w:t>
-      </w:r>
-      <w:r>
-        <w:rPr>
-          <w:rFonts w:ascii="Arial" w:hAnsi="Arial" w:cs="Arial"/>
-        </w:rPr>
-        <w:t xml:space="preserve"> </w:t>
-      </w:r>
-      <w:r>
-        <w:rPr>
-          <w:rFonts w:ascii="Arial" w:hAnsi="Arial" w:cs="Arial"/>
-        </w:rPr>
-        <w:t>automatic</w:t>
-      </w:r>
-      <w:r>
-        <w:rPr>
-          <w:rFonts w:ascii="Arial" w:hAnsi="Arial" w:cs="Arial"/>
-        </w:rPr>
-        <w:t xml:space="preserve"> categorization</w:t>
-      </w:r>
-      <w:r>
-        <w:rPr>
-          <w:rFonts w:ascii="Arial" w:hAnsi="Arial" w:cs="Arial"/>
-        </w:rPr>
-        <w:t xml:space="preserve"> of document</w:t>
-      </w:r>
-      <w:r>
-        <w:rPr>
-          <w:rFonts w:ascii="Arial" w:hAnsi="Arial" w:cs="Arial"/>
-        </w:rPr>
-        <w:t xml:space="preserve"> or specific clauses</w:t>
-      </w:r>
-      <w:r>
-        <w:rPr>
-          <w:rFonts w:ascii="Arial" w:hAnsi="Arial" w:cs="Arial"/>
-        </w:rPr>
-        <w:t xml:space="preserve"> into</w:t>
-      </w:r>
-      <w:r>
-        <w:rPr>
-          <w:rFonts w:ascii="Arial" w:hAnsi="Arial" w:cs="Arial"/>
-        </w:rPr>
-        <w:t xml:space="preserve"> acceptable or unacceptable clauses </w:t>
-      </w:r>
-      <w:r>
-        <w:rPr>
-          <w:rFonts w:ascii="Arial" w:hAnsi="Arial" w:cs="Arial"/>
-        </w:rPr>
-        <w:t>significantly enhances the efficiency of document</w:t>
-      </w:r>
-      <w:r>
-        <w:rPr>
-          <w:rFonts w:ascii="Arial" w:hAnsi="Arial" w:cs="Arial"/>
-        </w:rPr>
-        <w:t xml:space="preserve"> </w:t>
-      </w:r>
-      <w:r>
-        <w:rPr>
-          <w:rFonts w:ascii="Arial" w:hAnsi="Arial" w:cs="Arial"/>
-        </w:rPr>
-        <w:t>management and decreases the time spent by legal</w:t>
-      </w:r>
-      <w:r>
-        <w:rPr>
-          <w:rFonts w:ascii="Arial" w:hAnsi="Arial" w:cs="Arial"/>
-        </w:rPr>
-        <w:t xml:space="preserve"> </w:t>
-      </w:r>
-      <w:r>
-        <w:rPr>
-          <w:rFonts w:ascii="Arial" w:hAnsi="Arial" w:cs="Arial"/>
-        </w:rPr>
-        <w:t>experts analy</w:t>
-      </w:r>
-      <w:r>
-        <w:rPr>
-          <w:rFonts w:ascii="Arial" w:hAnsi="Arial" w:cs="Arial"/>
-        </w:rPr>
-        <w:t>z</w:t>
-      </w:r>
-      <w:r>
-        <w:rPr>
-          <w:rFonts w:ascii="Arial" w:hAnsi="Arial" w:cs="Arial"/>
-        </w:rPr>
-        <w:t xml:space="preserve">ing </w:t>
-      </w:r>
-      <w:r>
-        <w:rPr>
-          <w:rFonts w:ascii="Arial" w:hAnsi="Arial" w:cs="Arial"/>
-        </w:rPr>
-        <w:t xml:space="preserve">these </w:t>
-      </w:r>
-      <w:r>
-        <w:rPr>
-          <w:rFonts w:ascii="Arial" w:hAnsi="Arial" w:cs="Arial"/>
-        </w:rPr>
-        <w:t>documents.</w:t>
-      </w:r>
-      <w:r>
-        <w:rPr>
-          <w:rFonts w:ascii="Arial" w:hAnsi="Arial" w:cs="Arial"/>
-        </w:rPr>
-        <w:t xml:space="preserve"> </w:t>
-      </w:r>
-      <w:r>
-        <w:rPr>
-          <w:rFonts w:ascii="Arial" w:hAnsi="Arial" w:cs="Arial"/>
-        </w:rPr>
-        <w:t xml:space="preserve">The main challenge that </w:t>
-      </w:r>
-      <w:r>
-        <w:rPr>
-          <w:rFonts w:ascii="Arial" w:hAnsi="Arial" w:cs="Arial"/>
-        </w:rPr>
-        <w:t>our solution</w:t>
-      </w:r>
-      <w:r>
-        <w:rPr>
-          <w:rFonts w:ascii="Arial" w:hAnsi="Arial" w:cs="Arial"/>
-        </w:rPr>
-        <w:t xml:space="preserve"> intends to</w:t>
-      </w:r>
-      <w:r>
-        <w:rPr>
-          <w:rFonts w:ascii="Arial" w:hAnsi="Arial" w:cs="Arial"/>
-        </w:rPr>
-        <w:t xml:space="preserve"> address</w:t>
-      </w:r>
-      <w:r>
-        <w:rPr>
-          <w:rFonts w:ascii="Arial" w:hAnsi="Arial" w:cs="Arial"/>
-        </w:rPr>
-        <w:t>, therefore,</w:t>
-      </w:r>
-      <w:r>
-        <w:rPr>
-          <w:rFonts w:ascii="Arial" w:hAnsi="Arial" w:cs="Arial"/>
-        </w:rPr>
-        <w:t xml:space="preserve"> </w:t>
-      </w:r>
-      <w:r>
-        <w:rPr>
-          <w:rFonts w:ascii="Arial" w:hAnsi="Arial" w:cs="Arial"/>
-        </w:rPr>
-        <w:t>is the time i</w:t>
-      </w:r>
-      <w:r>
-        <w:rPr>
-          <w:rFonts w:ascii="Arial" w:hAnsi="Arial" w:cs="Arial"/>
-        </w:rPr>
-        <w:t>t</w:t>
-      </w:r>
-      <w:r>
-        <w:rPr>
-          <w:rFonts w:ascii="Arial" w:hAnsi="Arial" w:cs="Arial"/>
-        </w:rPr>
-        <w:t xml:space="preserve"> takes </w:t>
-      </w:r>
-      <w:r>
-        <w:rPr>
-          <w:rFonts w:ascii="Arial" w:hAnsi="Arial" w:cs="Arial"/>
-        </w:rPr>
-        <w:t>for a document reviewer to review a proposed EULA agreement and validate it. EULA reviewers are domain experts. It is noted that when EULA reviewers miss unacceptable clauses during document review, the institution to which the reviewer is accountable may assume undue liability and risk. Therefore, in providing a</w:t>
-      </w:r>
-      <w:r>
-        <w:rPr>
-          <w:rFonts w:ascii="Arial" w:hAnsi="Arial" w:cs="Arial"/>
-        </w:rPr>
-        <w:t xml:space="preserve">n automated </w:t>
-      </w:r>
-      <w:r>
-        <w:rPr>
-          <w:rFonts w:ascii="Arial" w:hAnsi="Arial" w:cs="Arial"/>
-        </w:rPr>
-        <w:t xml:space="preserve">solution for EULA clause document review, our team is cognizant that there is a higher risk in having the system falsely accept EULA clauses than in having the system falsely reject EULA clauses. We do keep in mind, though, the trade-off that a false rejection by the system increases review time, while reducing institutional risk. </w:t>
-      </w:r>
-    </w:p>
-    <w:p>
-      <w:pPr>
-        <w:rPr>
-          <w:rFonts w:ascii="Arial" w:hAnsi="Arial" w:cs="Arial"/>
-        </w:rPr>
-      </w:pPr>
-    </w:p>
-    <w:p>
-      <w:pPr>
-        <w:rPr>
-          <w:rFonts w:ascii="Arial" w:eastAsia="Arial" w:hAnsi="Arial" w:cs="Arial"/>
-        </w:rPr>
-      </w:pPr>
-      <w:r>
-        <w:rPr>
-          <w:rFonts w:ascii="Arial" w:eastAsia="Arial" w:hAnsi="Arial" w:cs="Arial"/>
-        </w:rPr>
-        <w:t xml:space="preserve">The proposed </w:t>
-      </w:r>
-      <w:r>
-        <w:rPr>
-          <w:rFonts w:ascii="Arial" w:eastAsia="Arial" w:hAnsi="Arial" w:cs="Arial"/>
-          <w:i/>
-        </w:rPr>
-        <w:t xml:space="preserve">Gaussian Solutions, </w:t>
-      </w:r>
-      <w:r>
-        <w:rPr>
-          <w:rFonts w:ascii="Arial" w:eastAsia="Arial" w:hAnsi="Arial" w:cs="Arial"/>
-          <w:i/>
-        </w:rPr>
-        <w:t>llc</w:t>
-      </w:r>
-      <w:r>
-        <w:rPr>
-          <w:rFonts w:ascii="Arial" w:eastAsia="Arial" w:hAnsi="Arial" w:cs="Arial"/>
-          <w:i/>
-        </w:rPr>
-        <w:t xml:space="preserve"> </w:t>
-      </w:r>
-      <w:r>
-        <w:rPr>
-          <w:rFonts w:ascii="Arial" w:eastAsia="Arial" w:hAnsi="Arial" w:cs="Arial"/>
-        </w:rPr>
-        <w:t>response to the EULA Challenge, 2020, is a EULA Clause C</w:t>
-      </w:r>
-      <w:r>
-        <w:rPr>
-          <w:rFonts w:ascii="Arial" w:eastAsia="Arial" w:hAnsi="Arial" w:cs="Arial"/>
-        </w:rPr>
-        <w:t>lassification</w:t>
-      </w:r>
-      <w:r>
-        <w:rPr>
-          <w:rFonts w:ascii="Arial" w:eastAsia="Arial" w:hAnsi="Arial" w:cs="Arial"/>
-        </w:rPr>
-        <w:t xml:space="preserve"> system in which an inference engine assigns one of two labels to each clause </w:t>
-      </w:r>
-      <w:r>
-        <w:rPr>
-          <w:rFonts w:ascii="Arial" w:eastAsia="Arial" w:hAnsi="Arial" w:cs="Arial"/>
-        </w:rPr>
-        <w:t xml:space="preserve">in a user-provided </w:t>
-      </w:r>
-      <w:r>
-        <w:rPr>
-          <w:rFonts w:ascii="Arial" w:eastAsia="Arial" w:hAnsi="Arial" w:cs="Arial"/>
-        </w:rPr>
-        <w:t xml:space="preserve">document </w:t>
-      </w:r>
-      <w:r>
-        <w:rPr>
-          <w:rFonts w:ascii="Arial" w:eastAsia="Arial" w:hAnsi="Arial" w:cs="Arial"/>
-        </w:rPr>
-        <w:t xml:space="preserve">(aka, </w:t>
-      </w:r>
-      <w:r>
-        <w:rPr>
-          <w:rFonts w:ascii="Arial" w:eastAsia="Arial" w:hAnsi="Arial" w:cs="Arial"/>
-          <w:i/>
-        </w:rPr>
-        <w:t>query document</w:t>
-      </w:r>
-      <w:r>
-        <w:rPr>
-          <w:rFonts w:ascii="Arial" w:eastAsia="Arial" w:hAnsi="Arial" w:cs="Arial"/>
-        </w:rPr>
-        <w:t>)</w:t>
-      </w:r>
-      <w:r>
-        <w:rPr>
-          <w:rFonts w:ascii="Arial" w:eastAsia="Arial" w:hAnsi="Arial" w:cs="Arial"/>
-        </w:rPr>
-        <w:t>.</w:t>
-      </w:r>
-      <w:r>
-        <w:rPr>
-          <w:rFonts w:ascii="Arial" w:eastAsia="Arial" w:hAnsi="Arial" w:cs="Arial"/>
-        </w:rPr>
-        <w:t xml:space="preserve"> Since the challenge provided pre-labeled ground-truth clauses, our </w:t>
-      </w:r>
-      <w:r>
-        <w:rPr>
-          <w:rFonts w:ascii="Arial" w:eastAsia="Arial" w:hAnsi="Arial" w:cs="Arial"/>
-        </w:rPr>
-        <w:t xml:space="preserve">automated EULA clause classification system utilizes a model trained </w:t>
-      </w:r>
-      <w:r>
-        <w:rPr>
-          <w:rFonts w:ascii="Arial" w:eastAsia="Arial" w:hAnsi="Arial" w:cs="Arial"/>
-        </w:rPr>
-        <w:t>via</w:t>
-      </w:r>
-      <w:r>
-        <w:rPr>
-          <w:rFonts w:ascii="Arial" w:eastAsia="Arial" w:hAnsi="Arial" w:cs="Arial"/>
-        </w:rPr>
-        <w:t xml:space="preserve"> </w:t>
-      </w:r>
-      <w:r>
-        <w:rPr>
-          <w:rFonts w:ascii="Arial" w:eastAsia="Arial" w:hAnsi="Arial" w:cs="Arial"/>
-          <w:b/>
-        </w:rPr>
-        <w:t>supervised learning method</w:t>
-      </w:r>
-      <w:r>
-        <w:rPr>
-          <w:rFonts w:ascii="Arial" w:eastAsia="Arial" w:hAnsi="Arial" w:cs="Arial"/>
-          <w:b/>
-        </w:rPr>
-        <w:t>s</w:t>
-      </w:r>
-      <w:r>
-        <w:rPr>
-          <w:rFonts w:ascii="Arial" w:eastAsia="Arial" w:hAnsi="Arial" w:cs="Arial"/>
-        </w:rPr>
-        <w:t xml:space="preserve">. </w:t>
-      </w:r>
-    </w:p>
-    <w:p>
-      <w:pPr>
-        <w:rPr>
-          <w:rFonts w:ascii="Arial" w:eastAsia="Arial" w:hAnsi="Arial" w:cs="Arial"/>
-        </w:rPr>
-      </w:pPr>
-    </w:p>
-    <w:p>
-      <w:pPr>
-        <w:rPr>
-          <w:rFonts w:ascii="Arial" w:eastAsia="Arial" w:hAnsi="Arial" w:cs="Arial"/>
-        </w:rPr>
-      </w:pPr>
-      <w:r>
-        <w:rPr>
-          <w:rFonts w:ascii="Arial" w:eastAsia="Arial" w:hAnsi="Arial" w:cs="Arial"/>
-        </w:rPr>
-        <w:t>Recent</w:t>
-      </w:r>
-      <w:r>
-        <w:rPr>
-          <w:rFonts w:ascii="Arial" w:eastAsia="Arial" w:hAnsi="Arial" w:cs="Arial"/>
-        </w:rPr>
-        <w:t>ly</w:t>
-      </w:r>
-      <w:r>
-        <w:rPr>
-          <w:rFonts w:ascii="Arial" w:eastAsia="Arial" w:hAnsi="Arial" w:cs="Arial"/>
-        </w:rPr>
-        <w:t>, several sophisticated frameworks have been proposed to address document classification task</w:t>
-      </w:r>
-      <w:r>
-        <w:rPr>
-          <w:rFonts w:ascii="Arial" w:eastAsia="Arial" w:hAnsi="Arial" w:cs="Arial"/>
-        </w:rPr>
-        <w:t>s in other domains</w:t>
-      </w:r>
-      <w:r>
-        <w:rPr>
-          <w:rFonts w:ascii="Arial" w:eastAsia="Arial" w:hAnsi="Arial" w:cs="Arial"/>
-        </w:rPr>
-        <w:t xml:space="preserve">. However, complex neural networks such as Bidirectional Encoder Representations from Transformers (BERT; Devlin et al., 2018) </w:t>
-      </w:r>
-      <w:r>
-        <w:rPr>
-          <w:rFonts w:ascii="Arial" w:eastAsia="Arial" w:hAnsi="Arial" w:cs="Arial"/>
-        </w:rPr>
-        <w:t>and similarly</w:t>
-      </w:r>
-      <w:r>
-        <w:rPr>
-          <w:rFonts w:ascii="Arial" w:eastAsia="Arial" w:hAnsi="Arial" w:cs="Arial"/>
-        </w:rPr>
-        <w:t xml:space="preserve"> complex </w:t>
-      </w:r>
-      <w:r>
-        <w:rPr>
-          <w:rFonts w:ascii="Arial" w:eastAsia="Arial" w:hAnsi="Arial" w:cs="Arial"/>
-        </w:rPr>
-        <w:t xml:space="preserve">network </w:t>
-      </w:r>
-      <w:r>
-        <w:rPr>
-          <w:rFonts w:ascii="Arial" w:eastAsia="Arial" w:hAnsi="Arial" w:cs="Arial"/>
-        </w:rPr>
-        <w:t xml:space="preserve">architectures </w:t>
-      </w:r>
-      <w:r>
-        <w:rPr>
-          <w:rFonts w:ascii="Arial" w:eastAsia="Arial" w:hAnsi="Arial" w:cs="Arial"/>
-        </w:rPr>
-        <w:t>require a lot of data to train, are</w:t>
-      </w:r>
-      <w:r>
-        <w:rPr>
-          <w:rFonts w:ascii="Arial" w:eastAsia="Arial" w:hAnsi="Arial" w:cs="Arial"/>
-        </w:rPr>
-        <w:t xml:space="preserve"> more sensitive to hyperparameter fluctuations and are susceptible to domains that consist of data with dissimilar characteristics. </w:t>
-      </w:r>
-      <w:r>
-        <w:rPr>
-          <w:rFonts w:ascii="Arial" w:eastAsia="Arial" w:hAnsi="Arial" w:cs="Arial"/>
-        </w:rPr>
-        <w:t>For this reason</w:t>
-      </w:r>
-      <w:r>
-        <w:rPr>
-          <w:rFonts w:ascii="Arial" w:eastAsia="Arial" w:hAnsi="Arial" w:cs="Arial"/>
-        </w:rPr>
-        <w:t>,</w:t>
-      </w:r>
-      <w:r>
-        <w:rPr>
-          <w:rFonts w:ascii="Arial" w:eastAsia="Arial" w:hAnsi="Arial" w:cs="Arial"/>
-        </w:rPr>
-        <w:t xml:space="preserve"> as well as through empirical examination, </w:t>
-      </w:r>
-      <w:r>
-        <w:rPr>
-          <w:rFonts w:ascii="Arial" w:eastAsia="Arial" w:hAnsi="Arial" w:cs="Arial"/>
-        </w:rPr>
-        <w:t>we have determined it is inappropriate to employ an</w:t>
-      </w:r>
-      <w:r>
-        <w:rPr>
-          <w:rFonts w:ascii="Arial" w:eastAsia="Arial" w:hAnsi="Arial" w:cs="Arial"/>
-        </w:rPr>
-        <w:t xml:space="preserve"> overly complex neural architecture</w:t>
-      </w:r>
-      <w:r>
-        <w:rPr>
-          <w:rFonts w:ascii="Arial" w:eastAsia="Arial" w:hAnsi="Arial" w:cs="Arial"/>
-        </w:rPr>
-        <w:t xml:space="preserve"> </w:t>
-      </w:r>
-      <w:r>
-        <w:rPr>
-          <w:rFonts w:ascii="Arial" w:eastAsia="Arial" w:hAnsi="Arial" w:cs="Arial"/>
-        </w:rPr>
-        <w:t>both due to</w:t>
-      </w:r>
-      <w:r>
-        <w:rPr>
-          <w:rFonts w:ascii="Arial" w:eastAsia="Arial" w:hAnsi="Arial" w:cs="Arial"/>
-        </w:rPr>
-        <w:t xml:space="preserve"> </w:t>
-      </w:r>
-      <w:r>
-        <w:rPr>
-          <w:rFonts w:ascii="Arial" w:eastAsia="Arial" w:hAnsi="Arial" w:cs="Arial"/>
-        </w:rPr>
-        <w:t xml:space="preserve">the </w:t>
-      </w:r>
-      <w:r>
-        <w:rPr>
-          <w:rFonts w:ascii="Arial" w:eastAsia="Arial" w:hAnsi="Arial" w:cs="Arial"/>
-        </w:rPr>
-        <w:t xml:space="preserve">nature of </w:t>
-      </w:r>
-      <w:r>
-        <w:rPr>
-          <w:rFonts w:ascii="Arial" w:eastAsia="Arial" w:hAnsi="Arial" w:cs="Arial"/>
-        </w:rPr>
-        <w:t xml:space="preserve">this particular </w:t>
-      </w:r>
-      <w:r>
-        <w:rPr>
-          <w:rFonts w:ascii="Arial" w:eastAsia="Arial" w:hAnsi="Arial" w:cs="Arial"/>
-        </w:rPr>
-        <w:t xml:space="preserve">problem </w:t>
-      </w:r>
-      <w:r>
-        <w:rPr>
-          <w:rFonts w:ascii="Arial" w:eastAsia="Arial" w:hAnsi="Arial" w:cs="Arial"/>
-        </w:rPr>
-        <w:t>domain and with the limited availability of labeled training data. Rather,</w:t>
-      </w:r>
-      <w:r>
-        <w:rPr>
-          <w:rFonts w:ascii="Arial" w:eastAsia="Arial" w:hAnsi="Arial" w:cs="Arial"/>
-        </w:rPr>
-        <w:t xml:space="preserve"> we focus on </w:t>
-      </w:r>
-      <w:r>
-        <w:rPr>
-          <w:rFonts w:ascii="Arial" w:eastAsia="Arial" w:hAnsi="Arial" w:cs="Arial"/>
-        </w:rPr>
-        <w:t xml:space="preserve">the </w:t>
-      </w:r>
-      <w:r>
-        <w:rPr>
-          <w:rFonts w:ascii="Arial" w:eastAsia="Arial" w:hAnsi="Arial" w:cs="Arial"/>
-        </w:rPr>
-        <w:t xml:space="preserve">relative </w:t>
-      </w:r>
-      <w:r>
-        <w:rPr>
-          <w:rFonts w:ascii="Arial" w:eastAsia="Arial" w:hAnsi="Arial" w:cs="Arial"/>
-        </w:rPr>
-        <w:t xml:space="preserve">stochastic </w:t>
-      </w:r>
-      <w:r>
-        <w:rPr>
-          <w:rFonts w:ascii="Arial" w:eastAsia="Arial" w:hAnsi="Arial" w:cs="Arial"/>
-        </w:rPr>
-        <w:t xml:space="preserve">underlying </w:t>
-      </w:r>
-      <w:r>
-        <w:rPr>
-          <w:rFonts w:ascii="Arial" w:eastAsia="Arial" w:hAnsi="Arial" w:cs="Arial"/>
-        </w:rPr>
-        <w:t xml:space="preserve">word </w:t>
-      </w:r>
-      <w:r>
-        <w:rPr>
-          <w:rFonts w:ascii="Arial" w:eastAsia="Arial" w:hAnsi="Arial" w:cs="Arial"/>
-        </w:rPr>
-        <w:t>structure</w:t>
-      </w:r>
-      <w:r>
-        <w:rPr>
-          <w:rFonts w:ascii="Arial" w:eastAsia="Arial" w:hAnsi="Arial" w:cs="Arial"/>
-        </w:rPr>
-        <w:t xml:space="preserve"> of the clauses themselves, creating</w:t>
-      </w:r>
-      <w:r>
-        <w:rPr>
-          <w:rFonts w:ascii="Arial" w:eastAsia="Arial" w:hAnsi="Arial" w:cs="Arial"/>
-        </w:rPr>
-        <w:t xml:space="preserve"> text embedding</w:t>
-      </w:r>
-      <w:r>
-        <w:rPr>
-          <w:rFonts w:ascii="Arial" w:eastAsia="Arial" w:hAnsi="Arial" w:cs="Arial"/>
-        </w:rPr>
-        <w:t xml:space="preserve"> </w:t>
-      </w:r>
-      <w:r>
-        <w:rPr>
-          <w:rFonts w:ascii="Arial" w:eastAsia="Arial" w:hAnsi="Arial" w:cs="Arial"/>
-        </w:rPr>
-        <w:lastRenderedPageBreak/>
-        <w:t xml:space="preserve">vectorizations and deploying supervised kernel methods to </w:t>
-      </w:r>
-      <w:r>
-        <w:rPr>
-          <w:rFonts w:ascii="Arial" w:eastAsia="Arial" w:hAnsi="Arial" w:cs="Arial"/>
-        </w:rPr>
-        <w:t>train the classification</w:t>
-      </w:r>
-      <w:r>
-        <w:rPr>
-          <w:rFonts w:ascii="Arial" w:eastAsia="Arial" w:hAnsi="Arial" w:cs="Arial"/>
-        </w:rPr>
-        <w:t xml:space="preserve"> model.</w:t>
-      </w:r>
-    </w:p>
-    <w:p>
-      <w:pPr>
-        <w:rPr>
-          <w:rFonts w:ascii="Arial" w:eastAsia="Arial" w:hAnsi="Arial" w:cs="Arial"/>
-        </w:rPr>
-      </w:pPr>
-    </w:p>
-    <w:p>
-      <w:pPr>
-        <w:rPr>
-          <w:rFonts w:ascii="Arial" w:eastAsia="Arial" w:hAnsi="Arial" w:cs="Arial"/>
-        </w:rPr>
-      </w:pPr>
-      <w:r>
-        <w:rPr>
-          <w:rFonts w:ascii="Arial" w:eastAsia="Arial" w:hAnsi="Arial" w:cs="Arial"/>
-        </w:rPr>
-        <w:t>Our data cleaning steps included removing stop words, removing digits and punctuation, lemmatizing tokens (using lemma_wordnet) and parts of speech tags.</w:t>
-      </w:r>
-    </w:p>
-    <w:p>
-      <w:pPr>
-        <w:rPr>
-          <w:rFonts w:ascii="Arial" w:eastAsia="Arial" w:hAnsi="Arial" w:cs="Arial"/>
-        </w:rPr>
-      </w:pPr>
-    </w:p>
-    <w:p>
-      <w:pPr>
-        <w:rPr>
-          <w:rFonts w:ascii="Arial" w:eastAsia="Arial" w:hAnsi="Arial" w:cs="Arial"/>
-        </w:rPr>
-      </w:pPr>
-      <w:r>
-        <w:rPr>
-          <w:rFonts w:ascii="Arial" w:eastAsia="Arial" w:hAnsi="Arial" w:cs="Arial"/>
-        </w:rPr>
-        <w:t xml:space="preserve">To understand the domain and problem space better, we performed extensive data exploration with the provided training dataset. Our exploration included understanding baseline </w:t>
-      </w:r>
-      <w:r>
-        <w:rPr>
-          <w:rFonts w:ascii="Arial" w:eastAsia="Arial" w:hAnsi="Arial" w:cs="Arial"/>
-        </w:rPr>
-        <w:t xml:space="preserve">word level tokenization </w:t>
-      </w:r>
-      <w:r>
-        <w:rPr>
-          <w:rFonts w:ascii="Arial" w:eastAsia="Arial" w:hAnsi="Arial" w:cs="Arial"/>
-        </w:rPr>
-        <w:t>statistics about the positive and negative examples (where positive examples belong to the ‘reject’ class and negative examples belong to the EULA clause ‘accept’ class), word counts and top word comparative data analytics between the</w:t>
-      </w:r>
-      <w:r>
-        <w:rPr>
-          <w:rFonts w:ascii="Arial" w:eastAsia="Arial" w:hAnsi="Arial" w:cs="Arial"/>
-        </w:rPr>
-        <w:t xml:space="preserve"> </w:t>
-      </w:r>
-      <w:r>
-        <w:rPr>
-          <w:rFonts w:ascii="Arial" w:eastAsia="Arial" w:hAnsi="Arial" w:cs="Arial"/>
-        </w:rPr>
-        <w:t xml:space="preserve">positive/negative example </w:t>
-      </w:r>
-      <w:r>
-        <w:rPr>
-          <w:rFonts w:ascii="Arial" w:eastAsia="Arial" w:hAnsi="Arial" w:cs="Arial"/>
-        </w:rPr>
-        <w:t>sets.</w:t>
-      </w:r>
-      <w:r>
-        <w:rPr>
-          <w:rFonts w:ascii="Arial" w:eastAsia="Arial" w:hAnsi="Arial" w:cs="Arial"/>
-        </w:rPr>
-        <w:t xml:space="preserve"> The details of our exploration can be found in </w:t>
-      </w:r>
-      <w:r>
-        <w:rPr>
-          <w:rFonts w:ascii="Consolas" w:eastAsia="Arial" w:hAnsi="Consolas" w:cs="Arial"/>
-        </w:rPr>
-        <w:t>eula_eda</w:t>
-      </w:r>
-      <w:r>
-        <w:rPr>
-          <w:rFonts w:ascii="Consolas" w:eastAsia="Arial" w:hAnsi="Consolas" w:cs="Arial"/>
-        </w:rPr>
-        <w:t>.ipynb</w:t>
-      </w:r>
-    </w:p>
-    <w:p>
-      <w:pPr>
-        <w:rPr>
-          <w:rFonts w:ascii="Arial" w:eastAsia="Arial" w:hAnsi="Arial" w:cs="Arial"/>
-        </w:rPr>
-      </w:pPr>
-    </w:p>
-    <w:p>
-      <w:pPr>
-        <w:rPr>
-          <w:rFonts w:ascii="Arial" w:eastAsia="Arial" w:hAnsi="Arial" w:cs="Arial"/>
-        </w:rPr>
-      </w:pPr>
-      <w:r>
-        <w:rPr>
-          <w:rFonts w:ascii="Arial" w:eastAsia="Arial" w:hAnsi="Arial" w:cs="Arial"/>
-        </w:rPr>
-        <w:t xml:space="preserve">Our analysis showed that the positive and negative examples contained highly similar word frequencies </w:t>
-      </w:r>
-      <w:r>
-        <w:rPr>
-          <w:rFonts w:ascii="Arial" w:eastAsia="Arial" w:hAnsi="Arial" w:cs="Arial"/>
-        </w:rPr>
-        <w:t xml:space="preserve">and therefore </w:t>
-      </w:r>
-      <w:r>
-        <w:rPr>
-          <w:rFonts w:ascii="Arial" w:eastAsia="Arial" w:hAnsi="Arial" w:cs="Arial"/>
-        </w:rPr>
-        <w:t>word frequency similarity</w:t>
-      </w:r>
-      <w:r>
-        <w:rPr>
-          <w:rFonts w:ascii="Arial" w:eastAsia="Arial" w:hAnsi="Arial" w:cs="Arial"/>
-        </w:rPr>
-        <w:t xml:space="preserve"> methods </w:t>
-      </w:r>
-      <w:r>
-        <w:rPr>
-          <w:rFonts w:ascii="Arial" w:eastAsia="Arial" w:hAnsi="Arial" w:cs="Arial"/>
-        </w:rPr>
-        <w:t xml:space="preserve">(i.e., methods </w:t>
-      </w:r>
-      <w:r>
-        <w:rPr>
-          <w:rFonts w:ascii="Arial" w:eastAsia="Arial" w:hAnsi="Arial" w:cs="Arial"/>
-        </w:rPr>
-        <w:t>that account</w:t>
-      </w:r>
-      <w:r>
-        <w:rPr>
-          <w:rFonts w:ascii="Arial" w:eastAsia="Arial" w:hAnsi="Arial" w:cs="Arial"/>
-        </w:rPr>
-        <w:t xml:space="preserve"> </w:t>
-      </w:r>
-      <w:r>
-        <w:rPr>
-          <w:rFonts w:ascii="Arial" w:eastAsia="Arial" w:hAnsi="Arial" w:cs="Arial"/>
-        </w:rPr>
-        <w:t xml:space="preserve">for </w:t>
-      </w:r>
-      <w:r>
-        <w:rPr>
-          <w:rFonts w:ascii="Arial" w:eastAsia="Arial" w:hAnsi="Arial" w:cs="Arial"/>
-        </w:rPr>
-        <w:t xml:space="preserve">similarity in </w:t>
-      </w:r>
-      <w:r>
-        <w:rPr>
-          <w:rFonts w:ascii="Arial" w:eastAsia="Arial" w:hAnsi="Arial" w:cs="Arial"/>
-        </w:rPr>
-        <w:t xml:space="preserve">token word </w:t>
-      </w:r>
-      <w:r>
-        <w:rPr>
-          <w:rFonts w:ascii="Arial" w:eastAsia="Arial" w:hAnsi="Arial" w:cs="Arial"/>
-        </w:rPr>
-        <w:t>occurrence frequencies)</w:t>
-      </w:r>
-      <w:r>
-        <w:rPr>
-          <w:rFonts w:ascii="Arial" w:eastAsia="Arial" w:hAnsi="Arial" w:cs="Arial"/>
-        </w:rPr>
-        <w:t xml:space="preserve"> would be inadequate in this instance. </w:t>
-      </w:r>
-      <w:r>
-        <w:rPr>
-          <w:rFonts w:ascii="Arial" w:eastAsia="Arial" w:hAnsi="Arial" w:cs="Arial"/>
-        </w:rPr>
-        <w:t>We sought methods that</w:t>
-      </w:r>
-      <w:r>
-        <w:rPr>
-          <w:rFonts w:ascii="Arial" w:eastAsia="Arial" w:hAnsi="Arial" w:cs="Arial"/>
-        </w:rPr>
-        <w:t xml:space="preserve"> exploit more substantive underlying semantic structure and relations among tokens in the clause. For this reason, beyond tokenizing the clauses, we explored a number of </w:t>
-      </w:r>
-      <w:r>
-        <w:rPr>
-          <w:rFonts w:ascii="Arial" w:eastAsia="Arial" w:hAnsi="Arial" w:cs="Arial"/>
-        </w:rPr>
-        <w:t>model families for learning word vectors including both global matrix factorization methods and local context window methods including:</w:t>
-      </w:r>
-      <w:r>
-        <w:rPr>
-          <w:rFonts w:ascii="Arial" w:eastAsia="Arial" w:hAnsi="Arial" w:cs="Arial"/>
-        </w:rPr>
-        <w:t xml:space="preserve"> </w:t>
-      </w:r>
-      <w:r>
-        <w:rPr>
-          <w:rFonts w:ascii="Arial" w:eastAsia="Arial" w:hAnsi="Arial" w:cs="Arial"/>
-        </w:rPr>
-        <w:t xml:space="preserve">Term Frequency — Inverse Document Frequency </w:t>
-      </w:r>
-      <w:r>
-        <w:rPr>
-          <w:rFonts w:ascii="Arial" w:eastAsia="Arial" w:hAnsi="Arial" w:cs="Arial"/>
-        </w:rPr>
-        <w:t xml:space="preserve">(TFIDF), </w:t>
-      </w:r>
-      <w:r>
-        <w:rPr>
-          <w:rFonts w:ascii="Arial" w:eastAsia="Arial" w:hAnsi="Arial" w:cs="Arial"/>
-        </w:rPr>
-        <w:t>GloVE (</w:t>
-      </w:r>
-      <w:r>
-        <w:rPr>
-          <w:rFonts w:ascii="Arial" w:eastAsia="Arial" w:hAnsi="Arial" w:cs="Arial"/>
-        </w:rPr>
-        <w:t>Jeffrey Pennington, Richard Socher, and Christopher D. Manning. 2014. </w:t>
-      </w:r>
-      <w:hyperlink r:id="rId9" w:tgtFrame="_blank" w:history="1">
+        <w:proofErr w:type="spellStart"/>
         <w:r>
           <w:rPr>
             <w:rStyle w:val="Hyperlink"/>
-            <w:rFonts w:ascii="Arial" w:eastAsia="Arial" w:hAnsi="Arial" w:cs="Arial"/>
+            <w:rFonts w:ascii="Arial" w:hAnsi="Arial" w:cs="Arial"/>
           </w:rPr>
-          <w:t>GloVe: Global Vectors for Word Representation</w:t>
+          <w:t>juːlə</w:t>
+        </w:r>
+        <w:proofErr w:type="spellEnd"/>
+        <w:r>
+          <w:rPr>
+            <w:rStyle w:val="Hyperlink"/>
+            <w:rFonts w:ascii="Arial" w:hAnsi="Arial" w:cs="Arial"/>
+          </w:rPr>
+          <w:t>/</w:t>
         </w:r>
       </w:hyperlink>
       <w:r>
         <w:rPr>
+          <w:rFonts w:ascii="Arial" w:hAnsi="Arial" w:cs="Arial"/>
+        </w:rPr>
+        <w:t>) is a legal contract entered into between a</w:t>
+      </w:r>
+      <w:r>
+        <w:rPr>
+          <w:rFonts w:ascii="Arial" w:hAnsi="Arial" w:cs="Arial"/>
+        </w:rPr>
+        <w:t xml:space="preserve"> software developer or</w:t>
+      </w:r>
+      <w:r>
+        <w:rPr>
+          <w:rFonts w:ascii="Arial" w:hAnsi="Arial" w:cs="Arial"/>
+        </w:rPr>
+        <w:t xml:space="preserve"> vendor and the user of the</w:t>
+      </w:r>
+      <w:r>
+        <w:rPr>
+          <w:rFonts w:ascii="Arial" w:hAnsi="Arial" w:cs="Arial"/>
+        </w:rPr>
+        <w:t xml:space="preserve"> software,</w:t>
+      </w:r>
+      <w:r>
+        <w:rPr>
+          <w:rFonts w:ascii="Arial" w:hAnsi="Arial" w:cs="Arial"/>
+        </w:rPr>
+        <w:t xml:space="preserve"> </w:t>
+      </w:r>
+      <w:r>
+        <w:rPr>
+          <w:rFonts w:ascii="Arial" w:hAnsi="Arial" w:cs="Arial"/>
+        </w:rPr>
+        <w:t>o</w:t>
+      </w:r>
+      <w:r>
+        <w:rPr>
+          <w:rFonts w:ascii="Arial" w:hAnsi="Arial" w:cs="Arial"/>
+        </w:rPr>
+        <w:t>ften where the software has been purchased by the user from an intermediary such as a retailer</w:t>
+      </w:r>
+      <w:r>
+        <w:rPr>
+          <w:rFonts w:ascii="Arial" w:hAnsi="Arial" w:cs="Arial"/>
+        </w:rPr>
+        <w:t xml:space="preserve"> [Wikipedia, accessed 19 August, 2020]</w:t>
+      </w:r>
+      <w:r>
+        <w:rPr>
+          <w:rFonts w:ascii="Arial" w:hAnsi="Arial" w:cs="Arial"/>
+        </w:rPr>
+        <w:t>. A EULA specifies in detail the rights and restrictions which apply to the use of the software.</w:t>
+      </w:r>
+      <w:r>
+        <w:rPr>
+          <w:rFonts w:ascii="Arial" w:hAnsi="Arial" w:cs="Arial"/>
+        </w:rPr>
+        <w:t xml:space="preserve"> </w:t>
+      </w:r>
+      <w:r>
+        <w:rPr>
+          <w:rFonts w:ascii="Arial" w:hAnsi="Arial" w:cs="Arial"/>
+        </w:rPr>
+        <w:t xml:space="preserve">In </w:t>
+      </w:r>
+      <w:r>
+        <w:rPr>
+          <w:rFonts w:ascii="Arial" w:hAnsi="Arial" w:cs="Arial"/>
+        </w:rPr>
+        <w:t>many legal settings, governments and institutions</w:t>
+      </w:r>
+      <w:r>
+        <w:rPr>
+          <w:rFonts w:ascii="Arial" w:hAnsi="Arial" w:cs="Arial"/>
+        </w:rPr>
+        <w:t xml:space="preserve"> manage </w:t>
+      </w:r>
+      <w:r>
+        <w:rPr>
+          <w:rFonts w:ascii="Arial" w:hAnsi="Arial" w:cs="Arial"/>
+        </w:rPr>
+        <w:t>hundreds of thousands</w:t>
+      </w:r>
+      <w:r>
+        <w:rPr>
+          <w:rFonts w:ascii="Arial" w:hAnsi="Arial" w:cs="Arial"/>
+        </w:rPr>
+        <w:t xml:space="preserve"> of </w:t>
+      </w:r>
+      <w:r>
+        <w:rPr>
+          <w:rFonts w:ascii="Arial" w:hAnsi="Arial" w:cs="Arial"/>
+        </w:rPr>
+        <w:t xml:space="preserve">EULA agreements </w:t>
+      </w:r>
+      <w:r>
+        <w:rPr>
+          <w:rFonts w:ascii="Arial" w:hAnsi="Arial" w:cs="Arial"/>
+        </w:rPr>
+        <w:t>per year, depending</w:t>
+      </w:r>
+      <w:r>
+        <w:rPr>
+          <w:rFonts w:ascii="Arial" w:hAnsi="Arial" w:cs="Arial"/>
+        </w:rPr>
+        <w:t xml:space="preserve"> </w:t>
+      </w:r>
+      <w:r>
+        <w:rPr>
+          <w:rFonts w:ascii="Arial" w:hAnsi="Arial" w:cs="Arial"/>
+        </w:rPr>
+        <w:t xml:space="preserve">on the size of the </w:t>
+      </w:r>
+      <w:r>
+        <w:rPr>
+          <w:rFonts w:ascii="Arial" w:hAnsi="Arial" w:cs="Arial"/>
+        </w:rPr>
+        <w:t>institution</w:t>
+      </w:r>
+      <w:r>
+        <w:rPr>
+          <w:rFonts w:ascii="Arial" w:hAnsi="Arial" w:cs="Arial"/>
+        </w:rPr>
+        <w:t>. Therefore,</w:t>
+      </w:r>
+      <w:r>
+        <w:rPr>
+          <w:rFonts w:ascii="Arial" w:hAnsi="Arial" w:cs="Arial"/>
+        </w:rPr>
+        <w:t xml:space="preserve"> </w:t>
+      </w:r>
+      <w:r>
+        <w:rPr>
+          <w:rFonts w:ascii="Arial" w:hAnsi="Arial" w:cs="Arial"/>
+        </w:rPr>
+        <w:t>automatic</w:t>
+      </w:r>
+      <w:r>
+        <w:rPr>
+          <w:rFonts w:ascii="Arial" w:hAnsi="Arial" w:cs="Arial"/>
+        </w:rPr>
+        <w:t xml:space="preserve"> categorization</w:t>
+      </w:r>
+      <w:r>
+        <w:rPr>
+          <w:rFonts w:ascii="Arial" w:hAnsi="Arial" w:cs="Arial"/>
+        </w:rPr>
+        <w:t xml:space="preserve"> of document</w:t>
+      </w:r>
+      <w:r>
+        <w:rPr>
+          <w:rFonts w:ascii="Arial" w:hAnsi="Arial" w:cs="Arial"/>
+        </w:rPr>
+        <w:t xml:space="preserve"> or specific clauses</w:t>
+      </w:r>
+      <w:r>
+        <w:rPr>
+          <w:rFonts w:ascii="Arial" w:hAnsi="Arial" w:cs="Arial"/>
+        </w:rPr>
+        <w:t xml:space="preserve"> into</w:t>
+      </w:r>
+      <w:r>
+        <w:rPr>
+          <w:rFonts w:ascii="Arial" w:hAnsi="Arial" w:cs="Arial"/>
+        </w:rPr>
+        <w:t xml:space="preserve"> acceptable or unacceptable clauses </w:t>
+      </w:r>
+      <w:r>
+        <w:rPr>
+          <w:rFonts w:ascii="Arial" w:hAnsi="Arial" w:cs="Arial"/>
+        </w:rPr>
+        <w:t>significantly enhances the efficiency of document</w:t>
+      </w:r>
+      <w:r>
+        <w:rPr>
+          <w:rFonts w:ascii="Arial" w:hAnsi="Arial" w:cs="Arial"/>
+        </w:rPr>
+        <w:t xml:space="preserve"> </w:t>
+      </w:r>
+      <w:r>
+        <w:rPr>
+          <w:rFonts w:ascii="Arial" w:hAnsi="Arial" w:cs="Arial"/>
+        </w:rPr>
+        <w:t>management and decreases the time spent by legal</w:t>
+      </w:r>
+      <w:r>
+        <w:rPr>
+          <w:rFonts w:ascii="Arial" w:hAnsi="Arial" w:cs="Arial"/>
+        </w:rPr>
+        <w:t xml:space="preserve"> </w:t>
+      </w:r>
+      <w:r>
+        <w:rPr>
+          <w:rFonts w:ascii="Arial" w:hAnsi="Arial" w:cs="Arial"/>
+        </w:rPr>
+        <w:t>experts analy</w:t>
+      </w:r>
+      <w:r>
+        <w:rPr>
+          <w:rFonts w:ascii="Arial" w:hAnsi="Arial" w:cs="Arial"/>
+        </w:rPr>
+        <w:t>z</w:t>
+      </w:r>
+      <w:r>
+        <w:rPr>
+          <w:rFonts w:ascii="Arial" w:hAnsi="Arial" w:cs="Arial"/>
+        </w:rPr>
+        <w:t xml:space="preserve">ing </w:t>
+      </w:r>
+      <w:r>
+        <w:rPr>
+          <w:rFonts w:ascii="Arial" w:hAnsi="Arial" w:cs="Arial"/>
+        </w:rPr>
+        <w:t xml:space="preserve">these </w:t>
+      </w:r>
+      <w:r>
+        <w:rPr>
+          <w:rFonts w:ascii="Arial" w:hAnsi="Arial" w:cs="Arial"/>
+        </w:rPr>
+        <w:t>documents.</w:t>
+      </w:r>
+      <w:r>
+        <w:rPr>
+          <w:rFonts w:ascii="Arial" w:hAnsi="Arial" w:cs="Arial"/>
+        </w:rPr>
+        <w:t xml:space="preserve"> </w:t>
+      </w:r>
+      <w:r>
+        <w:rPr>
+          <w:rFonts w:ascii="Arial" w:hAnsi="Arial" w:cs="Arial"/>
+        </w:rPr>
+        <w:t xml:space="preserve">The main challenge that </w:t>
+      </w:r>
+      <w:r>
+        <w:rPr>
+          <w:rFonts w:ascii="Arial" w:hAnsi="Arial" w:cs="Arial"/>
+        </w:rPr>
+        <w:t>our solution</w:t>
+      </w:r>
+      <w:r>
+        <w:rPr>
+          <w:rFonts w:ascii="Arial" w:hAnsi="Arial" w:cs="Arial"/>
+        </w:rPr>
+        <w:t xml:space="preserve"> intends to</w:t>
+      </w:r>
+      <w:r>
+        <w:rPr>
+          <w:rFonts w:ascii="Arial" w:hAnsi="Arial" w:cs="Arial"/>
+        </w:rPr>
+        <w:t xml:space="preserve"> address</w:t>
+      </w:r>
+      <w:r>
+        <w:rPr>
+          <w:rFonts w:ascii="Arial" w:hAnsi="Arial" w:cs="Arial"/>
+        </w:rPr>
+        <w:t>, therefore,</w:t>
+      </w:r>
+      <w:r>
+        <w:rPr>
+          <w:rFonts w:ascii="Arial" w:hAnsi="Arial" w:cs="Arial"/>
+        </w:rPr>
+        <w:t xml:space="preserve"> </w:t>
+      </w:r>
+      <w:r>
+        <w:rPr>
+          <w:rFonts w:ascii="Arial" w:hAnsi="Arial" w:cs="Arial"/>
+        </w:rPr>
+        <w:t>is the time i</w:t>
+      </w:r>
+      <w:r>
+        <w:rPr>
+          <w:rFonts w:ascii="Arial" w:hAnsi="Arial" w:cs="Arial"/>
+        </w:rPr>
+        <w:t>t</w:t>
+      </w:r>
+      <w:r>
+        <w:rPr>
+          <w:rFonts w:ascii="Arial" w:hAnsi="Arial" w:cs="Arial"/>
+        </w:rPr>
+        <w:t xml:space="preserve"> takes </w:t>
+      </w:r>
+      <w:r>
+        <w:rPr>
+          <w:rFonts w:ascii="Arial" w:hAnsi="Arial" w:cs="Arial"/>
+        </w:rPr>
+        <w:t>for a document reviewer to review a proposed EULA agreement and validate it. EULA reviewers are domain experts. It is noted that when EULA reviewers miss unacceptable clauses during document review, the institution to which the reviewer is accountable may assume undue liability and risk. Therefore, in providing a</w:t>
+      </w:r>
+      <w:r>
+        <w:rPr>
+          <w:rFonts w:ascii="Arial" w:hAnsi="Arial" w:cs="Arial"/>
+        </w:rPr>
+        <w:t xml:space="preserve">n automated </w:t>
+      </w:r>
+      <w:r>
+        <w:rPr>
+          <w:rFonts w:ascii="Arial" w:hAnsi="Arial" w:cs="Arial"/>
+        </w:rPr>
+        <w:t xml:space="preserve">solution for EULA clause document review, our team is cognizant that there is a higher risk in having the system falsely accept EULA clauses than in having the system falsely reject EULA clauses. We do keep in mind, though, the trade-off that a false rejection by the system increases review time, while reducing institutional risk. </w:t>
+      </w:r>
+    </w:p>
+    <w:p>
+      <w:pPr>
+        <w:rPr>
+          <w:rFonts w:ascii="Arial" w:hAnsi="Arial" w:cs="Arial"/>
+        </w:rPr>
+      </w:pPr>
+    </w:p>
+    <w:p>
+      <w:pPr>
+        <w:rPr>
+          <w:rFonts w:ascii="Arial" w:eastAsia="Arial" w:hAnsi="Arial" w:cs="Arial"/>
+        </w:rPr>
+      </w:pPr>
+      <w:r>
+        <w:rPr>
+          <w:rFonts w:ascii="Arial" w:eastAsia="Arial" w:hAnsi="Arial" w:cs="Arial"/>
+        </w:rPr>
+        <w:t xml:space="preserve">The proposed </w:t>
+      </w:r>
+      <w:r>
+        <w:rPr>
+          <w:rFonts w:ascii="Arial" w:eastAsia="Arial" w:hAnsi="Arial" w:cs="Arial"/>
+          <w:i/>
+        </w:rPr>
+        <w:t xml:space="preserve">Gaussian Solutions, </w:t>
+      </w:r>
+      <w:proofErr w:type="spellStart"/>
+      <w:r>
+        <w:rPr>
+          <w:rFonts w:ascii="Arial" w:eastAsia="Arial" w:hAnsi="Arial" w:cs="Arial"/>
+          <w:i/>
+        </w:rPr>
+        <w:t>llc</w:t>
+      </w:r>
+      <w:proofErr w:type="spellEnd"/>
+      <w:r>
+        <w:rPr>
+          <w:rFonts w:ascii="Arial" w:eastAsia="Arial" w:hAnsi="Arial" w:cs="Arial"/>
+          <w:i/>
+        </w:rPr>
+        <w:t xml:space="preserve"> </w:t>
+      </w:r>
+      <w:r>
+        <w:rPr>
+          <w:rFonts w:ascii="Arial" w:eastAsia="Arial" w:hAnsi="Arial" w:cs="Arial"/>
+        </w:rPr>
+        <w:t>response to the EULA Challenge, 2020, is a EULA Clause C</w:t>
+      </w:r>
+      <w:r>
+        <w:rPr>
+          <w:rFonts w:ascii="Arial" w:eastAsia="Arial" w:hAnsi="Arial" w:cs="Arial"/>
+        </w:rPr>
+        <w:t>lassification</w:t>
+      </w:r>
+      <w:r>
+        <w:rPr>
+          <w:rFonts w:ascii="Arial" w:eastAsia="Arial" w:hAnsi="Arial" w:cs="Arial"/>
+        </w:rPr>
+        <w:t xml:space="preserve"> system in which an inference engine assigns one of two labels to each clause </w:t>
+      </w:r>
+      <w:r>
+        <w:rPr>
+          <w:rFonts w:ascii="Arial" w:eastAsia="Arial" w:hAnsi="Arial" w:cs="Arial"/>
+        </w:rPr>
+        <w:t xml:space="preserve">in a user-provided </w:t>
+      </w:r>
+      <w:r>
+        <w:rPr>
+          <w:rFonts w:ascii="Arial" w:eastAsia="Arial" w:hAnsi="Arial" w:cs="Arial"/>
+        </w:rPr>
+        <w:t xml:space="preserve">document </w:t>
+      </w:r>
+      <w:r>
+        <w:rPr>
+          <w:rFonts w:ascii="Arial" w:eastAsia="Arial" w:hAnsi="Arial" w:cs="Arial"/>
+        </w:rPr>
+        <w:t xml:space="preserve">(aka, </w:t>
+      </w:r>
+      <w:r>
+        <w:rPr>
+          <w:rFonts w:ascii="Arial" w:eastAsia="Arial" w:hAnsi="Arial" w:cs="Arial"/>
+          <w:i/>
+        </w:rPr>
+        <w:t>query document</w:t>
+      </w:r>
+      <w:r>
+        <w:rPr>
           <w:rFonts w:ascii="Arial" w:eastAsia="Arial" w:hAnsi="Arial" w:cs="Arial"/>
         </w:rPr>
         <w:t>)</w:t>
@@ -2104,6 +1734,610 @@
         <w:rPr>
           <w:rFonts w:ascii="Arial" w:eastAsia="Arial" w:hAnsi="Arial" w:cs="Arial"/>
         </w:rPr>
+        <w:t>.</w:t>
+      </w:r>
+      <w:r>
+        <w:rPr>
+          <w:rFonts w:ascii="Arial" w:eastAsia="Arial" w:hAnsi="Arial" w:cs="Arial"/>
+        </w:rPr>
+        <w:t xml:space="preserve"> Since the challenge provided pre-labeled ground-truth clauses, our </w:t>
+      </w:r>
+      <w:r>
+        <w:rPr>
+          <w:rFonts w:ascii="Arial" w:eastAsia="Arial" w:hAnsi="Arial" w:cs="Arial"/>
+        </w:rPr>
+        <w:t xml:space="preserve">automated EULA clause classification system utilizes a model trained </w:t>
+      </w:r>
+      <w:r>
+        <w:rPr>
+          <w:rFonts w:ascii="Arial" w:eastAsia="Arial" w:hAnsi="Arial" w:cs="Arial"/>
+        </w:rPr>
+        <w:t>via</w:t>
+      </w:r>
+      <w:r>
+        <w:rPr>
+          <w:rFonts w:ascii="Arial" w:eastAsia="Arial" w:hAnsi="Arial" w:cs="Arial"/>
+        </w:rPr>
+        <w:t xml:space="preserve"> </w:t>
+      </w:r>
+      <w:r>
+        <w:rPr>
+          <w:rFonts w:ascii="Arial" w:eastAsia="Arial" w:hAnsi="Arial" w:cs="Arial"/>
+          <w:b/>
+        </w:rPr>
+        <w:t>supervised learning method</w:t>
+      </w:r>
+      <w:r>
+        <w:rPr>
+          <w:rFonts w:ascii="Arial" w:eastAsia="Arial" w:hAnsi="Arial" w:cs="Arial"/>
+          <w:b/>
+        </w:rPr>
+        <w:t>s</w:t>
+      </w:r>
+      <w:r>
+        <w:rPr>
+          <w:rFonts w:ascii="Arial" w:eastAsia="Arial" w:hAnsi="Arial" w:cs="Arial"/>
+        </w:rPr>
+        <w:t xml:space="preserve">. </w:t>
+      </w:r>
+    </w:p>
+    <w:p>
+      <w:pPr>
+        <w:rPr>
+          <w:rFonts w:ascii="Arial" w:eastAsia="Arial" w:hAnsi="Arial" w:cs="Arial"/>
+        </w:rPr>
+      </w:pPr>
+    </w:p>
+    <w:p>
+      <w:pPr>
+        <w:rPr>
+          <w:rFonts w:ascii="Arial" w:eastAsia="Arial" w:hAnsi="Arial" w:cs="Arial"/>
+        </w:rPr>
+      </w:pPr>
+      <w:r>
+        <w:rPr>
+          <w:rFonts w:ascii="Arial" w:eastAsia="Arial" w:hAnsi="Arial" w:cs="Arial"/>
+        </w:rPr>
+        <w:t>Recent</w:t>
+      </w:r>
+      <w:r>
+        <w:rPr>
+          <w:rFonts w:ascii="Arial" w:eastAsia="Arial" w:hAnsi="Arial" w:cs="Arial"/>
+        </w:rPr>
+        <w:t>ly</w:t>
+      </w:r>
+      <w:r>
+        <w:rPr>
+          <w:rFonts w:ascii="Arial" w:eastAsia="Arial" w:hAnsi="Arial" w:cs="Arial"/>
+        </w:rPr>
+        <w:t>, several sophisticated frameworks have been proposed to address document classification task</w:t>
+      </w:r>
+      <w:r>
+        <w:rPr>
+          <w:rFonts w:ascii="Arial" w:eastAsia="Arial" w:hAnsi="Arial" w:cs="Arial"/>
+        </w:rPr>
+        <w:t>s in other domains</w:t>
+      </w:r>
+      <w:r>
+        <w:rPr>
+          <w:rFonts w:ascii="Arial" w:eastAsia="Arial" w:hAnsi="Arial" w:cs="Arial"/>
+        </w:rPr>
+        <w:t xml:space="preserve">. However, complex neural networks such as Bidirectional Encoder Representations from Transformers (BERT; Devlin et al., 2018) </w:t>
+      </w:r>
+      <w:r>
+        <w:rPr>
+          <w:rFonts w:ascii="Arial" w:eastAsia="Arial" w:hAnsi="Arial" w:cs="Arial"/>
+        </w:rPr>
+        <w:t>and similarly</w:t>
+      </w:r>
+      <w:r>
+        <w:rPr>
+          <w:rFonts w:ascii="Arial" w:eastAsia="Arial" w:hAnsi="Arial" w:cs="Arial"/>
+        </w:rPr>
+        <w:t xml:space="preserve"> complex </w:t>
+      </w:r>
+      <w:r>
+        <w:rPr>
+          <w:rFonts w:ascii="Arial" w:eastAsia="Arial" w:hAnsi="Arial" w:cs="Arial"/>
+        </w:rPr>
+        <w:t xml:space="preserve">network </w:t>
+      </w:r>
+      <w:r>
+        <w:rPr>
+          <w:rFonts w:ascii="Arial" w:eastAsia="Arial" w:hAnsi="Arial" w:cs="Arial"/>
+        </w:rPr>
+        <w:t xml:space="preserve">architectures </w:t>
+      </w:r>
+      <w:r>
+        <w:rPr>
+          <w:rFonts w:ascii="Arial" w:eastAsia="Arial" w:hAnsi="Arial" w:cs="Arial"/>
+        </w:rPr>
+        <w:t>require a lot of data to train, are</w:t>
+      </w:r>
+      <w:r>
+        <w:rPr>
+          <w:rFonts w:ascii="Arial" w:eastAsia="Arial" w:hAnsi="Arial" w:cs="Arial"/>
+        </w:rPr>
+        <w:t xml:space="preserve"> more sensitive to hyperparameter fluctuations and are susceptible to domains that consist of data with dissimilar characteristics. </w:t>
+      </w:r>
+      <w:r>
+        <w:rPr>
+          <w:rFonts w:ascii="Arial" w:eastAsia="Arial" w:hAnsi="Arial" w:cs="Arial"/>
+        </w:rPr>
+        <w:t>For this reason</w:t>
+      </w:r>
+      <w:r>
+        <w:rPr>
+          <w:rFonts w:ascii="Arial" w:eastAsia="Arial" w:hAnsi="Arial" w:cs="Arial"/>
+        </w:rPr>
+        <w:t>,</w:t>
+      </w:r>
+      <w:r>
+        <w:rPr>
+          <w:rFonts w:ascii="Arial" w:eastAsia="Arial" w:hAnsi="Arial" w:cs="Arial"/>
+        </w:rPr>
+        <w:t xml:space="preserve"> as well as through empirical examination, </w:t>
+      </w:r>
+      <w:r>
+        <w:rPr>
+          <w:rFonts w:ascii="Arial" w:eastAsia="Arial" w:hAnsi="Arial" w:cs="Arial"/>
+        </w:rPr>
+        <w:t>we have determined it is inappropriate to employ an</w:t>
+      </w:r>
+      <w:r>
+        <w:rPr>
+          <w:rFonts w:ascii="Arial" w:eastAsia="Arial" w:hAnsi="Arial" w:cs="Arial"/>
+        </w:rPr>
+        <w:t xml:space="preserve"> overly complex neural architecture</w:t>
+      </w:r>
+      <w:r>
+        <w:rPr>
+          <w:rFonts w:ascii="Arial" w:eastAsia="Arial" w:hAnsi="Arial" w:cs="Arial"/>
+        </w:rPr>
+        <w:t xml:space="preserve"> </w:t>
+      </w:r>
+      <w:r>
+        <w:rPr>
+          <w:rFonts w:ascii="Arial" w:eastAsia="Arial" w:hAnsi="Arial" w:cs="Arial"/>
+        </w:rPr>
+        <w:t>both due to</w:t>
+      </w:r>
+      <w:r>
+        <w:rPr>
+          <w:rFonts w:ascii="Arial" w:eastAsia="Arial" w:hAnsi="Arial" w:cs="Arial"/>
+        </w:rPr>
+        <w:t xml:space="preserve"> </w:t>
+      </w:r>
+      <w:r>
+        <w:rPr>
+          <w:rFonts w:ascii="Arial" w:eastAsia="Arial" w:hAnsi="Arial" w:cs="Arial"/>
+        </w:rPr>
+        <w:t xml:space="preserve">the </w:t>
+      </w:r>
+      <w:r>
+        <w:rPr>
+          <w:rFonts w:ascii="Arial" w:eastAsia="Arial" w:hAnsi="Arial" w:cs="Arial"/>
+        </w:rPr>
+        <w:t xml:space="preserve">nature of </w:t>
+      </w:r>
+      <w:r>
+        <w:rPr>
+          <w:rFonts w:ascii="Arial" w:eastAsia="Arial" w:hAnsi="Arial" w:cs="Arial"/>
+        </w:rPr>
+        <w:t xml:space="preserve">this </w:t>
+      </w:r>
+      <w:proofErr w:type="gramStart"/>
+      <w:r>
+        <w:rPr>
+          <w:rFonts w:ascii="Arial" w:eastAsia="Arial" w:hAnsi="Arial" w:cs="Arial"/>
+        </w:rPr>
+        <w:t xml:space="preserve">particular </w:t>
+      </w:r>
+      <w:r>
+        <w:rPr>
+          <w:rFonts w:ascii="Arial" w:eastAsia="Arial" w:hAnsi="Arial" w:cs="Arial"/>
+        </w:rPr>
+        <w:t>problem</w:t>
+      </w:r>
+      <w:proofErr w:type="gramEnd"/>
+      <w:r>
+        <w:rPr>
+          <w:rFonts w:ascii="Arial" w:eastAsia="Arial" w:hAnsi="Arial" w:cs="Arial"/>
+        </w:rPr>
+        <w:t xml:space="preserve"> </w:t>
+      </w:r>
+      <w:r>
+        <w:rPr>
+          <w:rFonts w:ascii="Arial" w:eastAsia="Arial" w:hAnsi="Arial" w:cs="Arial"/>
+        </w:rPr>
+        <w:t>domain and with the limited availability of labeled training data. Rather,</w:t>
+      </w:r>
+      <w:r>
+        <w:rPr>
+          <w:rFonts w:ascii="Arial" w:eastAsia="Arial" w:hAnsi="Arial" w:cs="Arial"/>
+        </w:rPr>
+        <w:t xml:space="preserve"> we focus on </w:t>
+      </w:r>
+      <w:r>
+        <w:rPr>
+          <w:rFonts w:ascii="Arial" w:eastAsia="Arial" w:hAnsi="Arial" w:cs="Arial"/>
+        </w:rPr>
+        <w:t xml:space="preserve">the </w:t>
+      </w:r>
+      <w:r>
+        <w:rPr>
+          <w:rFonts w:ascii="Arial" w:eastAsia="Arial" w:hAnsi="Arial" w:cs="Arial"/>
+        </w:rPr>
+        <w:t xml:space="preserve">relative </w:t>
+      </w:r>
+      <w:r>
+        <w:rPr>
+          <w:rFonts w:ascii="Arial" w:eastAsia="Arial" w:hAnsi="Arial" w:cs="Arial"/>
+        </w:rPr>
+        <w:t xml:space="preserve">stochastic </w:t>
+      </w:r>
+      <w:r>
+        <w:rPr>
+          <w:rFonts w:ascii="Arial" w:eastAsia="Arial" w:hAnsi="Arial" w:cs="Arial"/>
+        </w:rPr>
+        <w:t xml:space="preserve">underlying </w:t>
+      </w:r>
+      <w:r>
+        <w:rPr>
+          <w:rFonts w:ascii="Arial" w:eastAsia="Arial" w:hAnsi="Arial" w:cs="Arial"/>
+        </w:rPr>
+        <w:t xml:space="preserve">word </w:t>
+      </w:r>
+      <w:r>
+        <w:rPr>
+          <w:rFonts w:ascii="Arial" w:eastAsia="Arial" w:hAnsi="Arial" w:cs="Arial"/>
+        </w:rPr>
+        <w:t>structure</w:t>
+      </w:r>
+      <w:r>
+        <w:rPr>
+          <w:rFonts w:ascii="Arial" w:eastAsia="Arial" w:hAnsi="Arial" w:cs="Arial"/>
+        </w:rPr>
+        <w:t xml:space="preserve"> of the clauses themselves, creating</w:t>
+      </w:r>
+      <w:r>
+        <w:rPr>
+          <w:rFonts w:ascii="Arial" w:eastAsia="Arial" w:hAnsi="Arial" w:cs="Arial"/>
+        </w:rPr>
+        <w:t xml:space="preserve"> text embedding</w:t>
+      </w:r>
+      <w:r>
+        <w:rPr>
+          <w:rFonts w:ascii="Arial" w:eastAsia="Arial" w:hAnsi="Arial" w:cs="Arial"/>
+        </w:rPr>
+        <w:t xml:space="preserve"> </w:t>
+      </w:r>
+      <w:r>
+        <w:rPr>
+          <w:rFonts w:ascii="Arial" w:eastAsia="Arial" w:hAnsi="Arial" w:cs="Arial"/>
+        </w:rPr>
+        <w:lastRenderedPageBreak/>
+        <w:t xml:space="preserve">vectorizations and deploying supervised kernel methods to </w:t>
+      </w:r>
+      <w:r>
+        <w:rPr>
+          <w:rFonts w:ascii="Arial" w:eastAsia="Arial" w:hAnsi="Arial" w:cs="Arial"/>
+        </w:rPr>
+        <w:t>train the classification</w:t>
+      </w:r>
+      <w:r>
+        <w:rPr>
+          <w:rFonts w:ascii="Arial" w:eastAsia="Arial" w:hAnsi="Arial" w:cs="Arial"/>
+        </w:rPr>
+        <w:t xml:space="preserve"> model.</w:t>
+      </w:r>
+    </w:p>
+    <w:p>
+      <w:pPr>
+        <w:rPr>
+          <w:rFonts w:ascii="Arial" w:eastAsia="Arial" w:hAnsi="Arial" w:cs="Arial"/>
+        </w:rPr>
+      </w:pPr>
+    </w:p>
+    <w:p>
+      <w:pPr>
+        <w:rPr>
+          <w:rFonts w:ascii="Arial" w:eastAsia="Arial" w:hAnsi="Arial" w:cs="Arial"/>
+        </w:rPr>
+      </w:pPr>
+      <w:r>
+        <w:rPr>
+          <w:rFonts w:ascii="Arial" w:eastAsia="Arial" w:hAnsi="Arial" w:cs="Arial"/>
+        </w:rPr>
+        <w:t xml:space="preserve">Our data cleaning steps included removing stop words, removing digits and punctuation, lemmatizing tokens (using </w:t>
+      </w:r>
+      <w:proofErr w:type="spellStart"/>
+      <w:r>
+        <w:rPr>
+          <w:rFonts w:ascii="Arial" w:eastAsia="Arial" w:hAnsi="Arial" w:cs="Arial"/>
+        </w:rPr>
+        <w:t>lemma_wordnet</w:t>
+      </w:r>
+      <w:proofErr w:type="spellEnd"/>
+      <w:r>
+        <w:rPr>
+          <w:rFonts w:ascii="Arial" w:eastAsia="Arial" w:hAnsi="Arial" w:cs="Arial"/>
+        </w:rPr>
+        <w:t>) and parts of speech tags.</w:t>
+      </w:r>
+    </w:p>
+    <w:p>
+      <w:pPr>
+        <w:rPr>
+          <w:rFonts w:ascii="Arial" w:eastAsia="Arial" w:hAnsi="Arial" w:cs="Arial"/>
+        </w:rPr>
+      </w:pPr>
+    </w:p>
+    <w:p>
+      <w:pPr>
+        <w:rPr>
+          <w:rFonts w:ascii="Arial" w:eastAsia="Arial" w:hAnsi="Arial" w:cs="Arial"/>
+        </w:rPr>
+      </w:pPr>
+      <w:r>
+        <w:rPr>
+          <w:rFonts w:ascii="Arial" w:eastAsia="Arial" w:hAnsi="Arial" w:cs="Arial"/>
+        </w:rPr>
+        <w:t xml:space="preserve">To understand the domain and problem space better, we performed extensive data exploration with the provided training dataset. Our exploration included understanding baseline </w:t>
+      </w:r>
+      <w:r>
+        <w:rPr>
+          <w:rFonts w:ascii="Arial" w:eastAsia="Arial" w:hAnsi="Arial" w:cs="Arial"/>
+        </w:rPr>
+        <w:t xml:space="preserve">word level tokenization </w:t>
+      </w:r>
+      <w:r>
+        <w:rPr>
+          <w:rFonts w:ascii="Arial" w:eastAsia="Arial" w:hAnsi="Arial" w:cs="Arial"/>
+        </w:rPr>
+        <w:t>statistics about the positive and negative examples (where positive examples belong to the ‘reject’ class and negative examples belong to the EULA clause ‘accept’ class), word counts and top word comparative data analytics between the</w:t>
+      </w:r>
+      <w:r>
+        <w:rPr>
+          <w:rFonts w:ascii="Arial" w:eastAsia="Arial" w:hAnsi="Arial" w:cs="Arial"/>
+        </w:rPr>
+        <w:t xml:space="preserve"> </w:t>
+      </w:r>
+      <w:r>
+        <w:rPr>
+          <w:rFonts w:ascii="Arial" w:eastAsia="Arial" w:hAnsi="Arial" w:cs="Arial"/>
+        </w:rPr>
+        <w:t xml:space="preserve">positive/negative example </w:t>
+      </w:r>
+      <w:r>
+        <w:rPr>
+          <w:rFonts w:ascii="Arial" w:eastAsia="Arial" w:hAnsi="Arial" w:cs="Arial"/>
+        </w:rPr>
+        <w:t>sets.</w:t>
+      </w:r>
+      <w:r>
+        <w:rPr>
+          <w:rFonts w:ascii="Arial" w:eastAsia="Arial" w:hAnsi="Arial" w:cs="Arial"/>
+        </w:rPr>
+        <w:t xml:space="preserve"> The details of our exploration can be found in </w:t>
+      </w:r>
+      <w:proofErr w:type="spellStart"/>
+      <w:r>
+        <w:rPr>
+          <w:rFonts w:ascii="Consolas" w:eastAsia="Arial" w:hAnsi="Consolas" w:cs="Arial"/>
+        </w:rPr>
+        <w:t>eula_</w:t>
+      </w:r>
+      <w:proofErr w:type="gramStart"/>
+      <w:r>
+        <w:rPr>
+          <w:rFonts w:ascii="Consolas" w:eastAsia="Arial" w:hAnsi="Consolas" w:cs="Arial"/>
+        </w:rPr>
+        <w:t>eda.ipynb</w:t>
+      </w:r>
+      <w:proofErr w:type="spellEnd"/>
+      <w:proofErr w:type="gramEnd"/>
+    </w:p>
+    <w:p>
+      <w:pPr>
+        <w:rPr>
+          <w:rFonts w:ascii="Arial" w:eastAsia="Arial" w:hAnsi="Arial" w:cs="Arial"/>
+        </w:rPr>
+      </w:pPr>
+    </w:p>
+    <w:p>
+      <w:pPr>
+        <w:rPr>
+          <w:rFonts w:ascii="Arial" w:eastAsia="Arial" w:hAnsi="Arial" w:cs="Arial"/>
+        </w:rPr>
+      </w:pPr>
+      <w:r>
+        <w:rPr>
+          <w:rFonts w:ascii="Arial" w:eastAsia="Arial" w:hAnsi="Arial" w:cs="Arial"/>
+        </w:rPr>
+        <w:t xml:space="preserve">Our analysis showed that the positive and negative examples contained highly similar word frequencies </w:t>
+      </w:r>
+      <w:r>
+        <w:rPr>
+          <w:rFonts w:ascii="Arial" w:eastAsia="Arial" w:hAnsi="Arial" w:cs="Arial"/>
+        </w:rPr>
+        <w:t xml:space="preserve">and therefore </w:t>
+      </w:r>
+      <w:r>
+        <w:rPr>
+          <w:rFonts w:ascii="Arial" w:eastAsia="Arial" w:hAnsi="Arial" w:cs="Arial"/>
+        </w:rPr>
+        <w:t>word frequency similarity</w:t>
+      </w:r>
+      <w:r>
+        <w:rPr>
+          <w:rFonts w:ascii="Arial" w:eastAsia="Arial" w:hAnsi="Arial" w:cs="Arial"/>
+        </w:rPr>
+        <w:t xml:space="preserve"> methods </w:t>
+      </w:r>
+      <w:r>
+        <w:rPr>
+          <w:rFonts w:ascii="Arial" w:eastAsia="Arial" w:hAnsi="Arial" w:cs="Arial"/>
+        </w:rPr>
+        <w:t xml:space="preserve">(i.e., methods </w:t>
+      </w:r>
+      <w:r>
+        <w:rPr>
+          <w:rFonts w:ascii="Arial" w:eastAsia="Arial" w:hAnsi="Arial" w:cs="Arial"/>
+        </w:rPr>
+        <w:t>that account</w:t>
+      </w:r>
+      <w:r>
+        <w:rPr>
+          <w:rFonts w:ascii="Arial" w:eastAsia="Arial" w:hAnsi="Arial" w:cs="Arial"/>
+        </w:rPr>
+        <w:t xml:space="preserve"> </w:t>
+      </w:r>
+      <w:r>
+        <w:rPr>
+          <w:rFonts w:ascii="Arial" w:eastAsia="Arial" w:hAnsi="Arial" w:cs="Arial"/>
+        </w:rPr>
+        <w:t xml:space="preserve">for </w:t>
+      </w:r>
+      <w:r>
+        <w:rPr>
+          <w:rFonts w:ascii="Arial" w:eastAsia="Arial" w:hAnsi="Arial" w:cs="Arial"/>
+        </w:rPr>
+        <w:t xml:space="preserve">similarity in </w:t>
+      </w:r>
+      <w:r>
+        <w:rPr>
+          <w:rFonts w:ascii="Arial" w:eastAsia="Arial" w:hAnsi="Arial" w:cs="Arial"/>
+        </w:rPr>
+        <w:t xml:space="preserve">token word </w:t>
+      </w:r>
+      <w:r>
+        <w:rPr>
+          <w:rFonts w:ascii="Arial" w:eastAsia="Arial" w:hAnsi="Arial" w:cs="Arial"/>
+        </w:rPr>
+        <w:t>occurrence frequencies)</w:t>
+      </w:r>
+      <w:r>
+        <w:rPr>
+          <w:rFonts w:ascii="Arial" w:eastAsia="Arial" w:hAnsi="Arial" w:cs="Arial"/>
+        </w:rPr>
+        <w:t xml:space="preserve"> would be inadequate in this instance. </w:t>
+      </w:r>
+      <w:r>
+        <w:rPr>
+          <w:rFonts w:ascii="Arial" w:eastAsia="Arial" w:hAnsi="Arial" w:cs="Arial"/>
+        </w:rPr>
+        <w:t>We sought methods that</w:t>
+      </w:r>
+      <w:r>
+        <w:rPr>
+          <w:rFonts w:ascii="Arial" w:eastAsia="Arial" w:hAnsi="Arial" w:cs="Arial"/>
+        </w:rPr>
+        <w:t xml:space="preserve"> exploit more substantive underlying semantic structure and relations among tokens in the clause. For this reason, beyond tokenizing the clauses, we explored a number of </w:t>
+      </w:r>
+      <w:r>
+        <w:rPr>
+          <w:rFonts w:ascii="Arial" w:eastAsia="Arial" w:hAnsi="Arial" w:cs="Arial"/>
+        </w:rPr>
+        <w:t>model families for learning word vectors including both global matrix factorization methods and local context window methods including:</w:t>
+      </w:r>
+      <w:r>
+        <w:rPr>
+          <w:rFonts w:ascii="Arial" w:eastAsia="Arial" w:hAnsi="Arial" w:cs="Arial"/>
+        </w:rPr>
+        <w:t xml:space="preserve"> </w:t>
+      </w:r>
+      <w:r>
+        <w:rPr>
+          <w:rFonts w:ascii="Arial" w:eastAsia="Arial" w:hAnsi="Arial" w:cs="Arial"/>
+        </w:rPr>
+        <w:t xml:space="preserve">Term Frequency — Inverse Document Frequency </w:t>
+      </w:r>
+      <w:r>
+        <w:rPr>
+          <w:rFonts w:ascii="Arial" w:eastAsia="Arial" w:hAnsi="Arial" w:cs="Arial"/>
+        </w:rPr>
+        <w:t xml:space="preserve">(TFIDF), </w:t>
+      </w:r>
+      <w:proofErr w:type="spellStart"/>
+      <w:r>
+        <w:rPr>
+          <w:rFonts w:ascii="Arial" w:eastAsia="Arial" w:hAnsi="Arial" w:cs="Arial"/>
+        </w:rPr>
+        <w:t>GloVE</w:t>
+      </w:r>
+      <w:proofErr w:type="spellEnd"/>
+      <w:r>
+        <w:rPr>
+          <w:rFonts w:ascii="Arial" w:eastAsia="Arial" w:hAnsi="Arial" w:cs="Arial"/>
+        </w:rPr>
+        <w:t xml:space="preserve"> (</w:t>
+      </w:r>
+      <w:r>
+        <w:rPr>
+          <w:rFonts w:ascii="Arial" w:eastAsia="Arial" w:hAnsi="Arial" w:cs="Arial"/>
+        </w:rPr>
+        <w:t xml:space="preserve">Jeffrey Pennington, Richard </w:t>
+      </w:r>
+      <w:proofErr w:type="spellStart"/>
+      <w:r>
+        <w:rPr>
+          <w:rFonts w:ascii="Arial" w:eastAsia="Arial" w:hAnsi="Arial" w:cs="Arial"/>
+        </w:rPr>
+        <w:t>Socher</w:t>
+      </w:r>
+      <w:proofErr w:type="spellEnd"/>
+      <w:r>
+        <w:rPr>
+          <w:rFonts w:ascii="Arial" w:eastAsia="Arial" w:hAnsi="Arial" w:cs="Arial"/>
+        </w:rPr>
+        <w:t>, and Christopher D. Manning. 2014. </w:t>
+      </w:r>
+      <w:proofErr w:type="spellStart"/>
+      <w:r>
+        <w:fldChar w:fldCharType="begin"/>
+      </w:r>
+      <w:r>
+        <w:instrText xml:space="preserve"> </w:instrText>
+      </w:r>
+      <w:r>
+        <w:instrText xml:space="preserve">HYPERLINK "https://nlp.stanford.edu/pubs/glove.pdf" \t "_blank" </w:instrText>
+      </w:r>
+      <w:r>
+        <w:fldChar w:fldCharType="separate"/>
+      </w:r>
+      <w:r>
+        <w:rPr>
+          <w:rStyle w:val="Hyperlink"/>
+          <w:rFonts w:ascii="Arial" w:eastAsia="Arial" w:hAnsi="Arial" w:cs="Arial"/>
+        </w:rPr>
+        <w:t>GloVe</w:t>
+      </w:r>
+      <w:proofErr w:type="spellEnd"/>
+      <w:r>
+        <w:rPr>
+          <w:rStyle w:val="Hyperlink"/>
+          <w:rFonts w:ascii="Arial" w:eastAsia="Arial" w:hAnsi="Arial" w:cs="Arial"/>
+        </w:rPr>
+        <w:t>: Global Vectors for Word Representation</w:t>
+      </w:r>
+      <w:r>
+        <w:rPr>
+          <w:rStyle w:val="Hyperlink"/>
+          <w:rFonts w:ascii="Arial" w:eastAsia="Arial" w:hAnsi="Arial" w:cs="Arial"/>
+        </w:rPr>
+        <w:fldChar w:fldCharType="end"/>
+      </w:r>
+      <w:r>
+        <w:rPr>
+          <w:rFonts w:ascii="Arial" w:eastAsia="Arial" w:hAnsi="Arial" w:cs="Arial"/>
+        </w:rPr>
+        <w:t>)</w:t>
+      </w:r>
+      <w:r>
+        <w:rPr>
+          <w:rFonts w:ascii="Arial" w:eastAsia="Arial" w:hAnsi="Arial" w:cs="Arial"/>
+        </w:rPr>
         <w:t xml:space="preserve">, and </w:t>
       </w:r>
       <w:r>
@@ -2116,7 +2350,21 @@
         <w:rPr>
           <w:rFonts w:ascii="Arial" w:eastAsia="Arial" w:hAnsi="Arial" w:cs="Arial"/>
         </w:rPr>
-        <w:t>2Vec (Le and Mikolov, 2014</w:t>
+        <w:t xml:space="preserve">2Vec (Le and </w:t>
+      </w:r>
+      <w:proofErr w:type="spellStart"/>
+      <w:r>
+        <w:rPr>
+          <w:rFonts w:ascii="Arial" w:eastAsia="Arial" w:hAnsi="Arial" w:cs="Arial"/>
+        </w:rPr>
+        <w:t>Mikolov</w:t>
+      </w:r>
+      <w:proofErr w:type="spellEnd"/>
+      <w:r>
+        <w:rPr>
+          <w:rFonts w:ascii="Arial" w:eastAsia="Arial" w:hAnsi="Arial" w:cs="Arial"/>
+        </w:rPr>
+        <w:t>, 2014</w:t>
       </w:r>
       <w:r>
         <w:rPr>
@@ -2237,13 +2485,55 @@
         <w:rPr>
           <w:rFonts w:ascii="Arial" w:eastAsia="Arial" w:hAnsi="Arial" w:cs="Arial"/>
         </w:rPr>
-        <w:t>The model chosen (discussed below) was not necessarily the best relative performer, but had performed best compared with model simplicity and explainability (which our team values).</w:t>
-      </w:r>
-      <w:r>
-        <w:rPr>
-          <w:rFonts w:ascii="Arial" w:eastAsia="Arial" w:hAnsi="Arial" w:cs="Arial"/>
-        </w:rPr>
-        <w:t xml:space="preserve"> The details of the gridsearch can be found in </w:t>
+        <w:t xml:space="preserve">The model chosen (discussed below) was not necessarily the best relative </w:t>
+      </w:r>
+      <w:proofErr w:type="gramStart"/>
+      <w:r>
+        <w:rPr>
+          <w:rFonts w:ascii="Arial" w:eastAsia="Arial" w:hAnsi="Arial" w:cs="Arial"/>
+        </w:rPr>
+        <w:t>performer, but</w:t>
+      </w:r>
+      <w:proofErr w:type="gramEnd"/>
+      <w:r>
+        <w:rPr>
+          <w:rFonts w:ascii="Arial" w:eastAsia="Arial" w:hAnsi="Arial" w:cs="Arial"/>
+        </w:rPr>
+        <w:t xml:space="preserve"> had performed best compared with model simplicity and </w:t>
+      </w:r>
+      <w:proofErr w:type="spellStart"/>
+      <w:r>
+        <w:rPr>
+          <w:rFonts w:ascii="Arial" w:eastAsia="Arial" w:hAnsi="Arial" w:cs="Arial"/>
+        </w:rPr>
+        <w:t>explainability</w:t>
+      </w:r>
+      <w:proofErr w:type="spellEnd"/>
+      <w:r>
+        <w:rPr>
+          <w:rFonts w:ascii="Arial" w:eastAsia="Arial" w:hAnsi="Arial" w:cs="Arial"/>
+        </w:rPr>
+        <w:t xml:space="preserve"> (which our team values).</w:t>
+      </w:r>
+      <w:r>
+        <w:rPr>
+          <w:rFonts w:ascii="Arial" w:eastAsia="Arial" w:hAnsi="Arial" w:cs="Arial"/>
+        </w:rPr>
+        <w:t xml:space="preserve"> The details of the </w:t>
+      </w:r>
+      <w:proofErr w:type="spellStart"/>
+      <w:r>
+        <w:rPr>
+          <w:rFonts w:ascii="Arial" w:eastAsia="Arial" w:hAnsi="Arial" w:cs="Arial"/>
+        </w:rPr>
+        <w:t>gridsearch</w:t>
+      </w:r>
+      <w:proofErr w:type="spellEnd"/>
+      <w:r>
+        <w:rPr>
+          <w:rFonts w:ascii="Arial" w:eastAsia="Arial" w:hAnsi="Arial" w:cs="Arial"/>
+        </w:rPr>
+        <w:t xml:space="preserve"> can be found in </w:t>
       </w:r>
       <w:r>
         <w:rPr>
@@ -2453,7 +2743,21 @@
         <w:rPr>
           <w:rFonts w:ascii="Arial" w:eastAsia="Arial" w:hAnsi="Arial" w:cs="Arial"/>
         </w:rPr>
-        <w:t xml:space="preserve">We used stratified approach to make sure each of the cross-validation steps have class balance similar to the whole set. </w:t>
+        <w:t xml:space="preserve">We used stratified approach to make sure each of the cross-validation steps have class balance </w:t>
+      </w:r>
+      <w:proofErr w:type="gramStart"/>
+      <w:r>
+        <w:rPr>
+          <w:rFonts w:ascii="Arial" w:eastAsia="Arial" w:hAnsi="Arial" w:cs="Arial"/>
+        </w:rPr>
+        <w:t>similar to</w:t>
+      </w:r>
+      <w:proofErr w:type="gramEnd"/>
+      <w:r>
+        <w:rPr>
+          <w:rFonts w:ascii="Arial" w:eastAsia="Arial" w:hAnsi="Arial" w:cs="Arial"/>
+        </w:rPr>
+        <w:t xml:space="preserve"> the whole set. </w:t>
       </w:r>
       <w:r>
         <w:rPr>
@@ -2975,6 +3279,7 @@
                 <w:szCs w:val="22"/>
               </w:rPr>
             </w:pPr>
+            <w:proofErr w:type="spellStart"/>
             <w:r>
               <w:rPr>
                 <w:rFonts w:eastAsia="Times New Roman"/>
@@ -2986,6 +3291,7 @@
               </w:rPr>
               <w:t>auc</w:t>
             </w:r>
+            <w:proofErr w:type="spellEnd"/>
           </w:p>
         </w:tc>
       </w:tr>
@@ -5954,7 +6260,21 @@
         <w:rPr>
           <w:rFonts w:ascii="Arial" w:eastAsia="Arial" w:hAnsi="Arial" w:cs="Arial"/>
         </w:rPr>
-        <w:t>TFIDF-1: Term Frequency Inverse Document frequency with max_features = 500, and uses single word tokens</w:t>
+        <w:t xml:space="preserve">TFIDF-1: Term Frequency Inverse Document frequency with </w:t>
+      </w:r>
+      <w:proofErr w:type="spellStart"/>
+      <w:r>
+        <w:rPr>
+          <w:rFonts w:ascii="Arial" w:eastAsia="Arial" w:hAnsi="Arial" w:cs="Arial"/>
+        </w:rPr>
+        <w:t>max_features</w:t>
+      </w:r>
+      <w:proofErr w:type="spellEnd"/>
+      <w:r>
+        <w:rPr>
+          <w:rFonts w:ascii="Arial" w:eastAsia="Arial" w:hAnsi="Arial" w:cs="Arial"/>
+        </w:rPr>
+        <w:t xml:space="preserve"> = 500, and uses single word tokens</w:t>
       </w:r>
     </w:p>
     <w:p>
@@ -5972,37 +6292,49 @@
         <w:rPr>
           <w:rFonts w:ascii="Arial" w:eastAsia="Arial" w:hAnsi="Arial" w:cs="Arial"/>
         </w:rPr>
-        <w:t>TFIDF-</w:t>
-      </w:r>
-      <w:r>
-        <w:rPr>
-          <w:rFonts w:ascii="Arial" w:eastAsia="Arial" w:hAnsi="Arial" w:cs="Arial"/>
-        </w:rPr>
-        <w:t>2</w:t>
-      </w:r>
-      <w:r>
-        <w:rPr>
-          <w:rFonts w:ascii="Arial" w:eastAsia="Arial" w:hAnsi="Arial" w:cs="Arial"/>
-        </w:rPr>
-        <w:t xml:space="preserve">: Term Frequency Inverse Document frequency with max_features = </w:t>
-      </w:r>
-      <w:r>
-        <w:rPr>
-          <w:rFonts w:ascii="Arial" w:eastAsia="Arial" w:hAnsi="Arial" w:cs="Arial"/>
-        </w:rPr>
-        <w:t>20</w:t>
-      </w:r>
-      <w:r>
-        <w:rPr>
-          <w:rFonts w:ascii="Arial" w:eastAsia="Arial" w:hAnsi="Arial" w:cs="Arial"/>
-        </w:rPr>
-        <w:t>00</w:t>
-      </w:r>
-      <w:r>
-        <w:rPr>
-          <w:rFonts w:ascii="Arial" w:eastAsia="Arial" w:hAnsi="Arial" w:cs="Arial"/>
-        </w:rPr>
-        <w:t>, and uses monograms as well as bigrams, along with min_df=3, max_df=0.98</w:t>
+        <w:t xml:space="preserve">TFIDF-2: Term Frequency Inverse Document frequency with </w:t>
+      </w:r>
+      <w:proofErr w:type="spellStart"/>
+      <w:r>
+        <w:rPr>
+          <w:rFonts w:ascii="Arial" w:eastAsia="Arial" w:hAnsi="Arial" w:cs="Arial"/>
+        </w:rPr>
+        <w:t>max_features</w:t>
+      </w:r>
+      <w:proofErr w:type="spellEnd"/>
+      <w:r>
+        <w:rPr>
+          <w:rFonts w:ascii="Arial" w:eastAsia="Arial" w:hAnsi="Arial" w:cs="Arial"/>
+        </w:rPr>
+        <w:t xml:space="preserve"> = 2000, and uses monograms as well as bigrams, along with </w:t>
+      </w:r>
+      <w:proofErr w:type="spellStart"/>
+      <w:r>
+        <w:rPr>
+          <w:rFonts w:ascii="Arial" w:eastAsia="Arial" w:hAnsi="Arial" w:cs="Arial"/>
+        </w:rPr>
+        <w:t>min_df</w:t>
+      </w:r>
+      <w:proofErr w:type="spellEnd"/>
+      <w:r>
+        <w:rPr>
+          <w:rFonts w:ascii="Arial" w:eastAsia="Arial" w:hAnsi="Arial" w:cs="Arial"/>
+        </w:rPr>
+        <w:t xml:space="preserve">=3, </w:t>
+      </w:r>
+      <w:proofErr w:type="spellStart"/>
+      <w:r>
+        <w:rPr>
+          <w:rFonts w:ascii="Arial" w:eastAsia="Arial" w:hAnsi="Arial" w:cs="Arial"/>
+        </w:rPr>
+        <w:t>max_df</w:t>
+      </w:r>
+      <w:proofErr w:type="spellEnd"/>
+      <w:r>
+        <w:rPr>
+          <w:rFonts w:ascii="Arial" w:eastAsia="Arial" w:hAnsi="Arial" w:cs="Arial"/>
+        </w:rPr>
+        <w:t>=0.98</w:t>
       </w:r>
     </w:p>
     <w:p>
@@ -6020,25 +6352,49 @@
         <w:rPr>
           <w:rFonts w:ascii="Arial" w:eastAsia="Arial" w:hAnsi="Arial" w:cs="Arial"/>
         </w:rPr>
-        <w:t xml:space="preserve">TFIDF3: </w:t>
-      </w:r>
-      <w:r>
-        <w:rPr>
-          <w:rFonts w:ascii="Arial" w:eastAsia="Arial" w:hAnsi="Arial" w:cs="Arial"/>
-        </w:rPr>
-        <w:t xml:space="preserve">Term Frequency Inverse Document frequency with max_features = </w:t>
-      </w:r>
-      <w:r>
-        <w:rPr>
-          <w:rFonts w:ascii="Arial" w:eastAsia="Arial" w:hAnsi="Arial" w:cs="Arial"/>
-        </w:rPr>
-        <w:t>4</w:t>
-      </w:r>
-      <w:r>
-        <w:rPr>
-          <w:rFonts w:ascii="Arial" w:eastAsia="Arial" w:hAnsi="Arial" w:cs="Arial"/>
-        </w:rPr>
-        <w:t>000, and uses monograms as well as bigrams, along with min_df=3, max_df=0.98</w:t>
+        <w:t xml:space="preserve">TFIDF3: Term Frequency Inverse Document frequency with </w:t>
+      </w:r>
+      <w:proofErr w:type="spellStart"/>
+      <w:r>
+        <w:rPr>
+          <w:rFonts w:ascii="Arial" w:eastAsia="Arial" w:hAnsi="Arial" w:cs="Arial"/>
+        </w:rPr>
+        <w:t>max_features</w:t>
+      </w:r>
+      <w:proofErr w:type="spellEnd"/>
+      <w:r>
+        <w:rPr>
+          <w:rFonts w:ascii="Arial" w:eastAsia="Arial" w:hAnsi="Arial" w:cs="Arial"/>
+        </w:rPr>
+        <w:t xml:space="preserve"> = 4000, and uses monograms as well as bigrams, along with </w:t>
+      </w:r>
+      <w:proofErr w:type="spellStart"/>
+      <w:r>
+        <w:rPr>
+          <w:rFonts w:ascii="Arial" w:eastAsia="Arial" w:hAnsi="Arial" w:cs="Arial"/>
+        </w:rPr>
+        <w:t>min_df</w:t>
+      </w:r>
+      <w:proofErr w:type="spellEnd"/>
+      <w:r>
+        <w:rPr>
+          <w:rFonts w:ascii="Arial" w:eastAsia="Arial" w:hAnsi="Arial" w:cs="Arial"/>
+        </w:rPr>
+        <w:t xml:space="preserve">=3, </w:t>
+      </w:r>
+      <w:proofErr w:type="spellStart"/>
+      <w:r>
+        <w:rPr>
+          <w:rFonts w:ascii="Arial" w:eastAsia="Arial" w:hAnsi="Arial" w:cs="Arial"/>
+        </w:rPr>
+        <w:t>max_df</w:t>
+      </w:r>
+      <w:proofErr w:type="spellEnd"/>
+      <w:r>
+        <w:rPr>
+          <w:rFonts w:ascii="Arial" w:eastAsia="Arial" w:hAnsi="Arial" w:cs="Arial"/>
+        </w:rPr>
+        <w:t>=0.98</w:t>
       </w:r>
     </w:p>
     <w:p>
@@ -6120,13 +6476,77 @@
           <w:szCs w:val="22"/>
         </w:rPr>
       </w:pPr>
-      <w:r>
-        <w:rPr>
-          <w:rFonts w:ascii="Consolas" w:eastAsia="Arial" w:hAnsi="Consolas" w:cs="Arial"/>
-          <w:sz w:val="22"/>
-          <w:szCs w:val="22"/>
-        </w:rPr>
-        <w:t>Pipeline(steps=[('standardscaler', StandardScaler(with_mean=False)),</w:t>
+      <w:proofErr w:type="gramStart"/>
+      <w:r>
+        <w:rPr>
+          <w:rFonts w:ascii="Consolas" w:eastAsia="Arial" w:hAnsi="Consolas" w:cs="Arial"/>
+          <w:sz w:val="22"/>
+          <w:szCs w:val="22"/>
+        </w:rPr>
+        <w:t>Pipeline(</w:t>
+      </w:r>
+      <w:proofErr w:type="gramEnd"/>
+      <w:r>
+        <w:rPr>
+          <w:rFonts w:ascii="Consolas" w:eastAsia="Arial" w:hAnsi="Consolas" w:cs="Arial"/>
+          <w:sz w:val="22"/>
+          <w:szCs w:val="22"/>
+        </w:rPr>
+        <w:t>steps=[('</w:t>
+      </w:r>
+      <w:proofErr w:type="spellStart"/>
+      <w:r>
+        <w:rPr>
+          <w:rFonts w:ascii="Consolas" w:eastAsia="Arial" w:hAnsi="Consolas" w:cs="Arial"/>
+          <w:sz w:val="22"/>
+          <w:szCs w:val="22"/>
+        </w:rPr>
+        <w:t>standardscaler</w:t>
+      </w:r>
+      <w:proofErr w:type="spellEnd"/>
+      <w:r>
+        <w:rPr>
+          <w:rFonts w:ascii="Consolas" w:eastAsia="Arial" w:hAnsi="Consolas" w:cs="Arial"/>
+          <w:sz w:val="22"/>
+          <w:szCs w:val="22"/>
+        </w:rPr>
+        <w:t xml:space="preserve">', </w:t>
+      </w:r>
+      <w:proofErr w:type="spellStart"/>
+      <w:r>
+        <w:rPr>
+          <w:rFonts w:ascii="Consolas" w:eastAsia="Arial" w:hAnsi="Consolas" w:cs="Arial"/>
+          <w:sz w:val="22"/>
+          <w:szCs w:val="22"/>
+        </w:rPr>
+        <w:t>StandardScaler</w:t>
+      </w:r>
+      <w:proofErr w:type="spellEnd"/>
+      <w:r>
+        <w:rPr>
+          <w:rFonts w:ascii="Consolas" w:eastAsia="Arial" w:hAnsi="Consolas" w:cs="Arial"/>
+          <w:sz w:val="22"/>
+          <w:szCs w:val="22"/>
+        </w:rPr>
+        <w:t>(</w:t>
+      </w:r>
+      <w:proofErr w:type="spellStart"/>
+      <w:r>
+        <w:rPr>
+          <w:rFonts w:ascii="Consolas" w:eastAsia="Arial" w:hAnsi="Consolas" w:cs="Arial"/>
+          <w:sz w:val="22"/>
+          <w:szCs w:val="22"/>
+        </w:rPr>
+        <w:t>with_mean</w:t>
+      </w:r>
+      <w:proofErr w:type="spellEnd"/>
+      <w:r>
+        <w:rPr>
+          <w:rFonts w:ascii="Consolas" w:eastAsia="Arial" w:hAnsi="Consolas" w:cs="Arial"/>
+          <w:sz w:val="22"/>
+          <w:szCs w:val="22"/>
+        </w:rPr>
+        <w:t>=False)),</w:t>
       </w:r>
     </w:p>
     <w:p>
@@ -6144,7 +6564,25 @@
           <w:sz w:val="22"/>
           <w:szCs w:val="22"/>
         </w:rPr>
-        <w:t xml:space="preserve">                ('sgdclassifier',</w:t>
+        <w:t xml:space="preserve">                ('</w:t>
+      </w:r>
+      <w:proofErr w:type="spellStart"/>
+      <w:r>
+        <w:rPr>
+          <w:rFonts w:ascii="Consolas" w:eastAsia="Arial" w:hAnsi="Consolas" w:cs="Arial"/>
+          <w:sz w:val="22"/>
+          <w:szCs w:val="22"/>
+        </w:rPr>
+        <w:t>sgdclassifier</w:t>
+      </w:r>
+      <w:proofErr w:type="spellEnd"/>
+      <w:r>
+        <w:rPr>
+          <w:rFonts w:ascii="Consolas" w:eastAsia="Arial" w:hAnsi="Consolas" w:cs="Arial"/>
+          <w:sz w:val="22"/>
+          <w:szCs w:val="22"/>
+        </w:rPr>
+        <w:t>',</w:t>
       </w:r>
     </w:p>
     <w:p>
@@ -6162,7 +6600,53 @@
           <w:sz w:val="22"/>
           <w:szCs w:val="22"/>
         </w:rPr>
-        <w:t xml:space="preserve">                 SGDClassifier(alpha=0.01, class_weight='balanced',</w:t>
+        <w:t xml:space="preserve">                 </w:t>
+      </w:r>
+      <w:proofErr w:type="spellStart"/>
+      <w:proofErr w:type="gramStart"/>
+      <w:r>
+        <w:rPr>
+          <w:rFonts w:ascii="Consolas" w:eastAsia="Arial" w:hAnsi="Consolas" w:cs="Arial"/>
+          <w:sz w:val="22"/>
+          <w:szCs w:val="22"/>
+        </w:rPr>
+        <w:t>SGDClassifier</w:t>
+      </w:r>
+      <w:proofErr w:type="spellEnd"/>
+      <w:r>
+        <w:rPr>
+          <w:rFonts w:ascii="Consolas" w:eastAsia="Arial" w:hAnsi="Consolas" w:cs="Arial"/>
+          <w:sz w:val="22"/>
+          <w:szCs w:val="22"/>
+        </w:rPr>
+        <w:t>(</w:t>
+      </w:r>
+      <w:proofErr w:type="gramEnd"/>
+      <w:r>
+        <w:rPr>
+          <w:rFonts w:ascii="Consolas" w:eastAsia="Arial" w:hAnsi="Consolas" w:cs="Arial"/>
+          <w:sz w:val="22"/>
+          <w:szCs w:val="22"/>
+        </w:rPr>
+        <w:t xml:space="preserve">alpha=0.01, </w:t>
+      </w:r>
+      <w:proofErr w:type="spellStart"/>
+      <w:r>
+        <w:rPr>
+          <w:rFonts w:ascii="Consolas" w:eastAsia="Arial" w:hAnsi="Consolas" w:cs="Arial"/>
+          <w:sz w:val="22"/>
+          <w:szCs w:val="22"/>
+        </w:rPr>
+        <w:t>class_weight</w:t>
+      </w:r>
+      <w:proofErr w:type="spellEnd"/>
+      <w:r>
+        <w:rPr>
+          <w:rFonts w:ascii="Consolas" w:eastAsia="Arial" w:hAnsi="Consolas" w:cs="Arial"/>
+          <w:sz w:val="22"/>
+          <w:szCs w:val="22"/>
+        </w:rPr>
+        <w:t>='balanced',</w:t>
       </w:r>
     </w:p>
     <w:p>
@@ -6180,7 +6664,43 @@
           <w:sz w:val="22"/>
           <w:szCs w:val="22"/>
         </w:rPr>
-        <w:t xml:space="preserve">                               loss='modified_huber', max_iter=500,</w:t>
+        <w:t xml:space="preserve">                               loss='</w:t>
+      </w:r>
+      <w:proofErr w:type="spellStart"/>
+      <w:r>
+        <w:rPr>
+          <w:rFonts w:ascii="Consolas" w:eastAsia="Arial" w:hAnsi="Consolas" w:cs="Arial"/>
+          <w:sz w:val="22"/>
+          <w:szCs w:val="22"/>
+        </w:rPr>
+        <w:t>modified_huber</w:t>
+      </w:r>
+      <w:proofErr w:type="spellEnd"/>
+      <w:r>
+        <w:rPr>
+          <w:rFonts w:ascii="Consolas" w:eastAsia="Arial" w:hAnsi="Consolas" w:cs="Arial"/>
+          <w:sz w:val="22"/>
+          <w:szCs w:val="22"/>
+        </w:rPr>
+        <w:t xml:space="preserve">', </w:t>
+      </w:r>
+      <w:proofErr w:type="spellStart"/>
+      <w:r>
+        <w:rPr>
+          <w:rFonts w:ascii="Consolas" w:eastAsia="Arial" w:hAnsi="Consolas" w:cs="Arial"/>
+          <w:sz w:val="22"/>
+          <w:szCs w:val="22"/>
+        </w:rPr>
+        <w:t>max_iter</w:t>
+      </w:r>
+      <w:proofErr w:type="spellEnd"/>
+      <w:r>
+        <w:rPr>
+          <w:rFonts w:ascii="Consolas" w:eastAsia="Arial" w:hAnsi="Consolas" w:cs="Arial"/>
+          <w:sz w:val="22"/>
+          <w:szCs w:val="22"/>
+        </w:rPr>
+        <w:t>=500,</w:t>
       </w:r>
     </w:p>
     <w:p>
@@ -6198,7 +6718,25 @@
           <w:sz w:val="22"/>
           <w:szCs w:val="22"/>
         </w:rPr>
-        <w:t xml:space="preserve">                               random_state=3))])</w:t>
+        <w:t xml:space="preserve">                               </w:t>
+      </w:r>
+      <w:proofErr w:type="spellStart"/>
+      <w:r>
+        <w:rPr>
+          <w:rFonts w:ascii="Consolas" w:eastAsia="Arial" w:hAnsi="Consolas" w:cs="Arial"/>
+          <w:sz w:val="22"/>
+          <w:szCs w:val="22"/>
+        </w:rPr>
+        <w:t>random_state</w:t>
+      </w:r>
+      <w:proofErr w:type="spellEnd"/>
+      <w:r>
+        <w:rPr>
+          <w:rFonts w:ascii="Consolas" w:eastAsia="Arial" w:hAnsi="Consolas" w:cs="Arial"/>
+          <w:sz w:val="22"/>
+          <w:szCs w:val="22"/>
+        </w:rPr>
+        <w:t>=3))])</w:t>
       </w:r>
     </w:p>
     <w:p>
@@ -6244,6 +6782,7 @@
           <w:szCs w:val="22"/>
         </w:rPr>
       </w:pPr>
+      <w:proofErr w:type="gramStart"/>
       <w:r>
         <w:rPr>
           <w:rFonts w:ascii="Consolas" w:eastAsia="Arial" w:hAnsi="Consolas" w:cs="Arial"/>
@@ -6258,7 +6797,70 @@
           <w:sz w:val="22"/>
           <w:szCs w:val="22"/>
         </w:rPr>
-        <w:t>e(steps=[('standardscaler', StandardScaler(with_mean=False)),</w:t>
+        <w:t>e(</w:t>
+      </w:r>
+      <w:proofErr w:type="gramEnd"/>
+      <w:r>
+        <w:rPr>
+          <w:rFonts w:ascii="Consolas" w:eastAsia="Arial" w:hAnsi="Consolas" w:cs="Arial"/>
+          <w:sz w:val="22"/>
+          <w:szCs w:val="22"/>
+        </w:rPr>
+        <w:t>steps=[('</w:t>
+      </w:r>
+      <w:proofErr w:type="spellStart"/>
+      <w:r>
+        <w:rPr>
+          <w:rFonts w:ascii="Consolas" w:eastAsia="Arial" w:hAnsi="Consolas" w:cs="Arial"/>
+          <w:sz w:val="22"/>
+          <w:szCs w:val="22"/>
+        </w:rPr>
+        <w:t>standardscaler</w:t>
+      </w:r>
+      <w:proofErr w:type="spellEnd"/>
+      <w:r>
+        <w:rPr>
+          <w:rFonts w:ascii="Consolas" w:eastAsia="Arial" w:hAnsi="Consolas" w:cs="Arial"/>
+          <w:sz w:val="22"/>
+          <w:szCs w:val="22"/>
+        </w:rPr>
+        <w:t xml:space="preserve">', </w:t>
+      </w:r>
+      <w:proofErr w:type="spellStart"/>
+      <w:r>
+        <w:rPr>
+          <w:rFonts w:ascii="Consolas" w:eastAsia="Arial" w:hAnsi="Consolas" w:cs="Arial"/>
+          <w:sz w:val="22"/>
+          <w:szCs w:val="22"/>
+        </w:rPr>
+        <w:t>StandardScaler</w:t>
+      </w:r>
+      <w:proofErr w:type="spellEnd"/>
+      <w:r>
+        <w:rPr>
+          <w:rFonts w:ascii="Consolas" w:eastAsia="Arial" w:hAnsi="Consolas" w:cs="Arial"/>
+          <w:sz w:val="22"/>
+          <w:szCs w:val="22"/>
+        </w:rPr>
+        <w:t>(</w:t>
+      </w:r>
+      <w:proofErr w:type="spellStart"/>
+      <w:r>
+        <w:rPr>
+          <w:rFonts w:ascii="Consolas" w:eastAsia="Arial" w:hAnsi="Consolas" w:cs="Arial"/>
+          <w:sz w:val="22"/>
+          <w:szCs w:val="22"/>
+        </w:rPr>
+        <w:t>with_mean</w:t>
+      </w:r>
+      <w:proofErr w:type="spellEnd"/>
+      <w:r>
+        <w:rPr>
+          <w:rFonts w:ascii="Consolas" w:eastAsia="Arial" w:hAnsi="Consolas" w:cs="Arial"/>
+          <w:sz w:val="22"/>
+          <w:szCs w:val="22"/>
+        </w:rPr>
+        <w:t>=False)),</w:t>
       </w:r>
     </w:p>
     <w:p>
@@ -6276,7 +6878,25 @@
           <w:sz w:val="22"/>
           <w:szCs w:val="22"/>
         </w:rPr>
-        <w:t xml:space="preserve">                ('sgdclassifier',</w:t>
+        <w:t xml:space="preserve">                ('</w:t>
+      </w:r>
+      <w:proofErr w:type="spellStart"/>
+      <w:r>
+        <w:rPr>
+          <w:rFonts w:ascii="Consolas" w:eastAsia="Arial" w:hAnsi="Consolas" w:cs="Arial"/>
+          <w:sz w:val="22"/>
+          <w:szCs w:val="22"/>
+        </w:rPr>
+        <w:t>sgdclassifier</w:t>
+      </w:r>
+      <w:proofErr w:type="spellEnd"/>
+      <w:r>
+        <w:rPr>
+          <w:rFonts w:ascii="Consolas" w:eastAsia="Arial" w:hAnsi="Consolas" w:cs="Arial"/>
+          <w:sz w:val="22"/>
+          <w:szCs w:val="22"/>
+        </w:rPr>
+        <w:t>',</w:t>
       </w:r>
     </w:p>
     <w:p>
@@ -6294,7 +6914,53 @@
           <w:sz w:val="22"/>
           <w:szCs w:val="22"/>
         </w:rPr>
-        <w:t xml:space="preserve">                 SGDClassifier(alpha=0.1, class_weight='balanced',</w:t>
+        <w:t xml:space="preserve">                 </w:t>
+      </w:r>
+      <w:proofErr w:type="spellStart"/>
+      <w:proofErr w:type="gramStart"/>
+      <w:r>
+        <w:rPr>
+          <w:rFonts w:ascii="Consolas" w:eastAsia="Arial" w:hAnsi="Consolas" w:cs="Arial"/>
+          <w:sz w:val="22"/>
+          <w:szCs w:val="22"/>
+        </w:rPr>
+        <w:t>SGDClassifier</w:t>
+      </w:r>
+      <w:proofErr w:type="spellEnd"/>
+      <w:r>
+        <w:rPr>
+          <w:rFonts w:ascii="Consolas" w:eastAsia="Arial" w:hAnsi="Consolas" w:cs="Arial"/>
+          <w:sz w:val="22"/>
+          <w:szCs w:val="22"/>
+        </w:rPr>
+        <w:t>(</w:t>
+      </w:r>
+      <w:proofErr w:type="gramEnd"/>
+      <w:r>
+        <w:rPr>
+          <w:rFonts w:ascii="Consolas" w:eastAsia="Arial" w:hAnsi="Consolas" w:cs="Arial"/>
+          <w:sz w:val="22"/>
+          <w:szCs w:val="22"/>
+        </w:rPr>
+        <w:t xml:space="preserve">alpha=0.1, </w:t>
+      </w:r>
+      <w:proofErr w:type="spellStart"/>
+      <w:r>
+        <w:rPr>
+          <w:rFonts w:ascii="Consolas" w:eastAsia="Arial" w:hAnsi="Consolas" w:cs="Arial"/>
+          <w:sz w:val="22"/>
+          <w:szCs w:val="22"/>
+        </w:rPr>
+        <w:t>class_weight</w:t>
+      </w:r>
+      <w:proofErr w:type="spellEnd"/>
+      <w:r>
+        <w:rPr>
+          <w:rFonts w:ascii="Consolas" w:eastAsia="Arial" w:hAnsi="Consolas" w:cs="Arial"/>
+          <w:sz w:val="22"/>
+          <w:szCs w:val="22"/>
+        </w:rPr>
+        <w:t>='balanced',</w:t>
       </w:r>
     </w:p>
     <w:p>
@@ -6312,7 +6978,43 @@
           <w:sz w:val="22"/>
           <w:szCs w:val="22"/>
         </w:rPr>
-        <w:t xml:space="preserve">                               loss='modified_huber', max_iter=500,</w:t>
+        <w:t xml:space="preserve">                               loss='</w:t>
+      </w:r>
+      <w:proofErr w:type="spellStart"/>
+      <w:r>
+        <w:rPr>
+          <w:rFonts w:ascii="Consolas" w:eastAsia="Arial" w:hAnsi="Consolas" w:cs="Arial"/>
+          <w:sz w:val="22"/>
+          <w:szCs w:val="22"/>
+        </w:rPr>
+        <w:t>modified_huber</w:t>
+      </w:r>
+      <w:proofErr w:type="spellEnd"/>
+      <w:r>
+        <w:rPr>
+          <w:rFonts w:ascii="Consolas" w:eastAsia="Arial" w:hAnsi="Consolas" w:cs="Arial"/>
+          <w:sz w:val="22"/>
+          <w:szCs w:val="22"/>
+        </w:rPr>
+        <w:t xml:space="preserve">', </w:t>
+      </w:r>
+      <w:proofErr w:type="spellStart"/>
+      <w:r>
+        <w:rPr>
+          <w:rFonts w:ascii="Consolas" w:eastAsia="Arial" w:hAnsi="Consolas" w:cs="Arial"/>
+          <w:sz w:val="22"/>
+          <w:szCs w:val="22"/>
+        </w:rPr>
+        <w:t>max_iter</w:t>
+      </w:r>
+      <w:proofErr w:type="spellEnd"/>
+      <w:r>
+        <w:rPr>
+          <w:rFonts w:ascii="Consolas" w:eastAsia="Arial" w:hAnsi="Consolas" w:cs="Arial"/>
+          <w:sz w:val="22"/>
+          <w:szCs w:val="22"/>
+        </w:rPr>
+        <w:t>=500,</w:t>
       </w:r>
     </w:p>
     <w:p>
@@ -6330,7 +7032,43 @@
           <w:sz w:val="22"/>
           <w:szCs w:val="22"/>
         </w:rPr>
-        <w:t xml:space="preserve">                               penalty='elasticnet', random_state=3))])</w:t>
+        <w:t xml:space="preserve">                               penalty='</w:t>
+      </w:r>
+      <w:proofErr w:type="spellStart"/>
+      <w:r>
+        <w:rPr>
+          <w:rFonts w:ascii="Consolas" w:eastAsia="Arial" w:hAnsi="Consolas" w:cs="Arial"/>
+          <w:sz w:val="22"/>
+          <w:szCs w:val="22"/>
+        </w:rPr>
+        <w:t>elasticnet</w:t>
+      </w:r>
+      <w:proofErr w:type="spellEnd"/>
+      <w:r>
+        <w:rPr>
+          <w:rFonts w:ascii="Consolas" w:eastAsia="Arial" w:hAnsi="Consolas" w:cs="Arial"/>
+          <w:sz w:val="22"/>
+          <w:szCs w:val="22"/>
+        </w:rPr>
+        <w:t xml:space="preserve">', </w:t>
+      </w:r>
+      <w:proofErr w:type="spellStart"/>
+      <w:r>
+        <w:rPr>
+          <w:rFonts w:ascii="Consolas" w:eastAsia="Arial" w:hAnsi="Consolas" w:cs="Arial"/>
+          <w:sz w:val="22"/>
+          <w:szCs w:val="22"/>
+        </w:rPr>
+        <w:t>random_state</w:t>
+      </w:r>
+      <w:proofErr w:type="spellEnd"/>
+      <w:r>
+        <w:rPr>
+          <w:rFonts w:ascii="Consolas" w:eastAsia="Arial" w:hAnsi="Consolas" w:cs="Arial"/>
+          <w:sz w:val="22"/>
+          <w:szCs w:val="22"/>
+        </w:rPr>
+        <w:t>=3))])</w:t>
       </w:r>
     </w:p>
     <w:p>
@@ -6393,13 +7131,77 @@
           <w:szCs w:val="22"/>
         </w:rPr>
       </w:pPr>
-      <w:r>
-        <w:rPr>
-          <w:rFonts w:ascii="Consolas" w:eastAsia="Arial" w:hAnsi="Consolas" w:cs="Arial"/>
-          <w:sz w:val="22"/>
-          <w:szCs w:val="22"/>
-        </w:rPr>
-        <w:t>Pipeline(steps=[('standardscaler', StandardScaler(with_mean=False)),</w:t>
+      <w:proofErr w:type="gramStart"/>
+      <w:r>
+        <w:rPr>
+          <w:rFonts w:ascii="Consolas" w:eastAsia="Arial" w:hAnsi="Consolas" w:cs="Arial"/>
+          <w:sz w:val="22"/>
+          <w:szCs w:val="22"/>
+        </w:rPr>
+        <w:t>Pipeline(</w:t>
+      </w:r>
+      <w:proofErr w:type="gramEnd"/>
+      <w:r>
+        <w:rPr>
+          <w:rFonts w:ascii="Consolas" w:eastAsia="Arial" w:hAnsi="Consolas" w:cs="Arial"/>
+          <w:sz w:val="22"/>
+          <w:szCs w:val="22"/>
+        </w:rPr>
+        <w:t>steps=[('</w:t>
+      </w:r>
+      <w:proofErr w:type="spellStart"/>
+      <w:r>
+        <w:rPr>
+          <w:rFonts w:ascii="Consolas" w:eastAsia="Arial" w:hAnsi="Consolas" w:cs="Arial"/>
+          <w:sz w:val="22"/>
+          <w:szCs w:val="22"/>
+        </w:rPr>
+        <w:t>standardscaler</w:t>
+      </w:r>
+      <w:proofErr w:type="spellEnd"/>
+      <w:r>
+        <w:rPr>
+          <w:rFonts w:ascii="Consolas" w:eastAsia="Arial" w:hAnsi="Consolas" w:cs="Arial"/>
+          <w:sz w:val="22"/>
+          <w:szCs w:val="22"/>
+        </w:rPr>
+        <w:t xml:space="preserve">', </w:t>
+      </w:r>
+      <w:proofErr w:type="spellStart"/>
+      <w:r>
+        <w:rPr>
+          <w:rFonts w:ascii="Consolas" w:eastAsia="Arial" w:hAnsi="Consolas" w:cs="Arial"/>
+          <w:sz w:val="22"/>
+          <w:szCs w:val="22"/>
+        </w:rPr>
+        <w:t>StandardScaler</w:t>
+      </w:r>
+      <w:proofErr w:type="spellEnd"/>
+      <w:r>
+        <w:rPr>
+          <w:rFonts w:ascii="Consolas" w:eastAsia="Arial" w:hAnsi="Consolas" w:cs="Arial"/>
+          <w:sz w:val="22"/>
+          <w:szCs w:val="22"/>
+        </w:rPr>
+        <w:t>(</w:t>
+      </w:r>
+      <w:proofErr w:type="spellStart"/>
+      <w:r>
+        <w:rPr>
+          <w:rFonts w:ascii="Consolas" w:eastAsia="Arial" w:hAnsi="Consolas" w:cs="Arial"/>
+          <w:sz w:val="22"/>
+          <w:szCs w:val="22"/>
+        </w:rPr>
+        <w:t>with_mean</w:t>
+      </w:r>
+      <w:proofErr w:type="spellEnd"/>
+      <w:r>
+        <w:rPr>
+          <w:rFonts w:ascii="Consolas" w:eastAsia="Arial" w:hAnsi="Consolas" w:cs="Arial"/>
+          <w:sz w:val="22"/>
+          <w:szCs w:val="22"/>
+        </w:rPr>
+        <w:t>=False)),</w:t>
       </w:r>
     </w:p>
     <w:p>
@@ -6417,7 +7219,25 @@
           <w:sz w:val="22"/>
           <w:szCs w:val="22"/>
         </w:rPr>
-        <w:t xml:space="preserve">                ('sgdclassifier',</w:t>
+        <w:t xml:space="preserve">                ('</w:t>
+      </w:r>
+      <w:proofErr w:type="spellStart"/>
+      <w:r>
+        <w:rPr>
+          <w:rFonts w:ascii="Consolas" w:eastAsia="Arial" w:hAnsi="Consolas" w:cs="Arial"/>
+          <w:sz w:val="22"/>
+          <w:szCs w:val="22"/>
+        </w:rPr>
+        <w:t>sgdclassifier</w:t>
+      </w:r>
+      <w:proofErr w:type="spellEnd"/>
+      <w:r>
+        <w:rPr>
+          <w:rFonts w:ascii="Consolas" w:eastAsia="Arial" w:hAnsi="Consolas" w:cs="Arial"/>
+          <w:sz w:val="22"/>
+          <w:szCs w:val="22"/>
+        </w:rPr>
+        <w:t>',</w:t>
       </w:r>
     </w:p>
     <w:p>
@@ -6443,7 +7263,53 @@
           <w:sz w:val="22"/>
           <w:szCs w:val="22"/>
         </w:rPr>
-        <w:t xml:space="preserve">       SGDClassifier(alpha=1, class_weight='balanced', loss='log', </w:t>
+        <w:t xml:space="preserve">       </w:t>
+      </w:r>
+      <w:proofErr w:type="spellStart"/>
+      <w:proofErr w:type="gramStart"/>
+      <w:r>
+        <w:rPr>
+          <w:rFonts w:ascii="Consolas" w:eastAsia="Arial" w:hAnsi="Consolas" w:cs="Arial"/>
+          <w:sz w:val="22"/>
+          <w:szCs w:val="22"/>
+        </w:rPr>
+        <w:t>SGDClassifier</w:t>
+      </w:r>
+      <w:proofErr w:type="spellEnd"/>
+      <w:r>
+        <w:rPr>
+          <w:rFonts w:ascii="Consolas" w:eastAsia="Arial" w:hAnsi="Consolas" w:cs="Arial"/>
+          <w:sz w:val="22"/>
+          <w:szCs w:val="22"/>
+        </w:rPr>
+        <w:t>(</w:t>
+      </w:r>
+      <w:proofErr w:type="gramEnd"/>
+      <w:r>
+        <w:rPr>
+          <w:rFonts w:ascii="Consolas" w:eastAsia="Arial" w:hAnsi="Consolas" w:cs="Arial"/>
+          <w:sz w:val="22"/>
+          <w:szCs w:val="22"/>
+        </w:rPr>
+        <w:t xml:space="preserve">alpha=1, </w:t>
+      </w:r>
+      <w:proofErr w:type="spellStart"/>
+      <w:r>
+        <w:rPr>
+          <w:rFonts w:ascii="Consolas" w:eastAsia="Arial" w:hAnsi="Consolas" w:cs="Arial"/>
+          <w:sz w:val="22"/>
+          <w:szCs w:val="22"/>
+        </w:rPr>
+        <w:t>class_weight</w:t>
+      </w:r>
+      <w:proofErr w:type="spellEnd"/>
+      <w:r>
+        <w:rPr>
+          <w:rFonts w:ascii="Consolas" w:eastAsia="Arial" w:hAnsi="Consolas" w:cs="Arial"/>
+          <w:sz w:val="22"/>
+          <w:szCs w:val="22"/>
+        </w:rPr>
+        <w:t xml:space="preserve">='balanced', loss='log', </w:t>
       </w:r>
       <w:r>
         <w:rPr>
@@ -6453,13 +7319,41 @@
         </w:rPr>
         <w:t xml:space="preserve">  </w:t>
       </w:r>
-      <w:r>
-        <w:rPr>
-          <w:rFonts w:ascii="Consolas" w:eastAsia="Arial" w:hAnsi="Consolas" w:cs="Arial"/>
-          <w:sz w:val="22"/>
-          <w:szCs w:val="22"/>
-        </w:rPr>
-        <w:t>max_iter=500, random_state=3))])</w:t>
+      <w:proofErr w:type="spellStart"/>
+      <w:r>
+        <w:rPr>
+          <w:rFonts w:ascii="Consolas" w:eastAsia="Arial" w:hAnsi="Consolas" w:cs="Arial"/>
+          <w:sz w:val="22"/>
+          <w:szCs w:val="22"/>
+        </w:rPr>
+        <w:t>max_iter</w:t>
+      </w:r>
+      <w:proofErr w:type="spellEnd"/>
+      <w:r>
+        <w:rPr>
+          <w:rFonts w:ascii="Consolas" w:eastAsia="Arial" w:hAnsi="Consolas" w:cs="Arial"/>
+          <w:sz w:val="22"/>
+          <w:szCs w:val="22"/>
+        </w:rPr>
+        <w:t xml:space="preserve">=500, </w:t>
+      </w:r>
+      <w:proofErr w:type="spellStart"/>
+      <w:r>
+        <w:rPr>
+          <w:rFonts w:ascii="Consolas" w:eastAsia="Arial" w:hAnsi="Consolas" w:cs="Arial"/>
+          <w:sz w:val="22"/>
+          <w:szCs w:val="22"/>
+        </w:rPr>
+        <w:t>random_state</w:t>
+      </w:r>
+      <w:proofErr w:type="spellEnd"/>
+      <w:r>
+        <w:rPr>
+          <w:rFonts w:ascii="Consolas" w:eastAsia="Arial" w:hAnsi="Consolas" w:cs="Arial"/>
+          <w:sz w:val="22"/>
+          <w:szCs w:val="22"/>
+        </w:rPr>
+        <w:t>=3))])</w:t>
       </w:r>
     </w:p>
     <w:p>
@@ -6501,13 +7395,23 @@
           <w:szCs w:val="22"/>
         </w:rPr>
       </w:pPr>
-      <w:r>
-        <w:rPr>
-          <w:rFonts w:ascii="Consolas" w:eastAsia="Arial" w:hAnsi="Consolas" w:cs="Arial"/>
-          <w:sz w:val="22"/>
-          <w:szCs w:val="22"/>
-        </w:rPr>
-        <w:t>AdaBoostClassifier(base_estimator=DecisionTreeClassifier(class_weight='</w:t>
+      <w:proofErr w:type="gramStart"/>
+      <w:r>
+        <w:rPr>
+          <w:rFonts w:ascii="Consolas" w:eastAsia="Arial" w:hAnsi="Consolas" w:cs="Arial"/>
+          <w:sz w:val="22"/>
+          <w:szCs w:val="22"/>
+        </w:rPr>
+        <w:t>AdaBoostClassifier(</w:t>
+      </w:r>
+      <w:proofErr w:type="gramEnd"/>
+      <w:r>
+        <w:rPr>
+          <w:rFonts w:ascii="Consolas" w:eastAsia="Arial" w:hAnsi="Consolas" w:cs="Arial"/>
+          <w:sz w:val="22"/>
+          <w:szCs w:val="22"/>
+        </w:rPr>
+        <w:t>base_estimator=DecisionTreeClassifier(class_weight='</w:t>
       </w:r>
       <w:r>
         <w:rPr>
@@ -6523,7 +7427,61 @@
           <w:sz w:val="22"/>
           <w:szCs w:val="22"/>
         </w:rPr>
-        <w:t>balanced', max_depth=1, max_features=10, random_state=11),</w:t>
+        <w:t xml:space="preserve">balanced', </w:t>
+      </w:r>
+      <w:proofErr w:type="spellStart"/>
+      <w:r>
+        <w:rPr>
+          <w:rFonts w:ascii="Consolas" w:eastAsia="Arial" w:hAnsi="Consolas" w:cs="Arial"/>
+          <w:sz w:val="22"/>
+          <w:szCs w:val="22"/>
+        </w:rPr>
+        <w:t>max_depth</w:t>
+      </w:r>
+      <w:proofErr w:type="spellEnd"/>
+      <w:r>
+        <w:rPr>
+          <w:rFonts w:ascii="Consolas" w:eastAsia="Arial" w:hAnsi="Consolas" w:cs="Arial"/>
+          <w:sz w:val="22"/>
+          <w:szCs w:val="22"/>
+        </w:rPr>
+        <w:t xml:space="preserve">=1, </w:t>
+      </w:r>
+      <w:proofErr w:type="spellStart"/>
+      <w:r>
+        <w:rPr>
+          <w:rFonts w:ascii="Consolas" w:eastAsia="Arial" w:hAnsi="Consolas" w:cs="Arial"/>
+          <w:sz w:val="22"/>
+          <w:szCs w:val="22"/>
+        </w:rPr>
+        <w:t>max_features</w:t>
+      </w:r>
+      <w:proofErr w:type="spellEnd"/>
+      <w:r>
+        <w:rPr>
+          <w:rFonts w:ascii="Consolas" w:eastAsia="Arial" w:hAnsi="Consolas" w:cs="Arial"/>
+          <w:sz w:val="22"/>
+          <w:szCs w:val="22"/>
+        </w:rPr>
+        <w:t xml:space="preserve">=10, </w:t>
+      </w:r>
+      <w:proofErr w:type="spellStart"/>
+      <w:r>
+        <w:rPr>
+          <w:rFonts w:ascii="Consolas" w:eastAsia="Arial" w:hAnsi="Consolas" w:cs="Arial"/>
+          <w:sz w:val="22"/>
+          <w:szCs w:val="22"/>
+        </w:rPr>
+        <w:t>random_state</w:t>
+      </w:r>
+      <w:proofErr w:type="spellEnd"/>
+      <w:r>
+        <w:rPr>
+          <w:rFonts w:ascii="Consolas" w:eastAsia="Arial" w:hAnsi="Consolas" w:cs="Arial"/>
+          <w:sz w:val="22"/>
+          <w:szCs w:val="22"/>
+        </w:rPr>
+        <w:t>=11),</w:t>
       </w:r>
     </w:p>
     <w:p>
@@ -6542,7 +7500,61 @@
           <w:sz w:val="22"/>
           <w:szCs w:val="22"/>
         </w:rPr>
-        <w:t xml:space="preserve">                   learning_rate=0.1, n_estimators=300, random_state=3)</w:t>
+        <w:t xml:space="preserve">                   </w:t>
+      </w:r>
+      <w:proofErr w:type="spellStart"/>
+      <w:r>
+        <w:rPr>
+          <w:rFonts w:ascii="Consolas" w:eastAsia="Arial" w:hAnsi="Consolas" w:cs="Arial"/>
+          <w:sz w:val="22"/>
+          <w:szCs w:val="22"/>
+        </w:rPr>
+        <w:t>learning_rate</w:t>
+      </w:r>
+      <w:proofErr w:type="spellEnd"/>
+      <w:r>
+        <w:rPr>
+          <w:rFonts w:ascii="Consolas" w:eastAsia="Arial" w:hAnsi="Consolas" w:cs="Arial"/>
+          <w:sz w:val="22"/>
+          <w:szCs w:val="22"/>
+        </w:rPr>
+        <w:t xml:space="preserve">=0.1, </w:t>
+      </w:r>
+      <w:proofErr w:type="spellStart"/>
+      <w:r>
+        <w:rPr>
+          <w:rFonts w:ascii="Consolas" w:eastAsia="Arial" w:hAnsi="Consolas" w:cs="Arial"/>
+          <w:sz w:val="22"/>
+          <w:szCs w:val="22"/>
+        </w:rPr>
+        <w:t>n_estimators</w:t>
+      </w:r>
+      <w:proofErr w:type="spellEnd"/>
+      <w:r>
+        <w:rPr>
+          <w:rFonts w:ascii="Consolas" w:eastAsia="Arial" w:hAnsi="Consolas" w:cs="Arial"/>
+          <w:sz w:val="22"/>
+          <w:szCs w:val="22"/>
+        </w:rPr>
+        <w:t xml:space="preserve">=300, </w:t>
+      </w:r>
+      <w:proofErr w:type="spellStart"/>
+      <w:r>
+        <w:rPr>
+          <w:rFonts w:ascii="Consolas" w:eastAsia="Arial" w:hAnsi="Consolas" w:cs="Arial"/>
+          <w:sz w:val="22"/>
+          <w:szCs w:val="22"/>
+        </w:rPr>
+        <w:t>random_state</w:t>
+      </w:r>
+      <w:proofErr w:type="spellEnd"/>
+      <w:r>
+        <w:rPr>
+          <w:rFonts w:ascii="Consolas" w:eastAsia="Arial" w:hAnsi="Consolas" w:cs="Arial"/>
+          <w:sz w:val="22"/>
+          <w:szCs w:val="22"/>
+        </w:rPr>
+        <w:t>=3)</w:t>
       </w:r>
     </w:p>
     <w:p>
@@ -6584,13 +7596,77 @@
           <w:szCs w:val="22"/>
         </w:rPr>
       </w:pPr>
-      <w:r>
-        <w:rPr>
-          <w:rFonts w:ascii="Consolas" w:eastAsia="Arial" w:hAnsi="Consolas" w:cs="Arial"/>
-          <w:sz w:val="22"/>
-          <w:szCs w:val="22"/>
-        </w:rPr>
-        <w:t>AdaBoostClassifier(base_estimator=DecisionTreeClassifier(class_weight='balanced', max_depth=1, max_features=20, random_state=11),</w:t>
+      <w:proofErr w:type="gramStart"/>
+      <w:r>
+        <w:rPr>
+          <w:rFonts w:ascii="Consolas" w:eastAsia="Arial" w:hAnsi="Consolas" w:cs="Arial"/>
+          <w:sz w:val="22"/>
+          <w:szCs w:val="22"/>
+        </w:rPr>
+        <w:t>AdaBoostClassifier(</w:t>
+      </w:r>
+      <w:proofErr w:type="gramEnd"/>
+      <w:r>
+        <w:rPr>
+          <w:rFonts w:ascii="Consolas" w:eastAsia="Arial" w:hAnsi="Consolas" w:cs="Arial"/>
+          <w:sz w:val="22"/>
+          <w:szCs w:val="22"/>
+        </w:rPr>
+        <w:t xml:space="preserve">base_estimator=DecisionTreeClassifier(class_weight='balanced', </w:t>
+      </w:r>
+      <w:proofErr w:type="spellStart"/>
+      <w:r>
+        <w:rPr>
+          <w:rFonts w:ascii="Consolas" w:eastAsia="Arial" w:hAnsi="Consolas" w:cs="Arial"/>
+          <w:sz w:val="22"/>
+          <w:szCs w:val="22"/>
+        </w:rPr>
+        <w:t>max_depth</w:t>
+      </w:r>
+      <w:proofErr w:type="spellEnd"/>
+      <w:r>
+        <w:rPr>
+          <w:rFonts w:ascii="Consolas" w:eastAsia="Arial" w:hAnsi="Consolas" w:cs="Arial"/>
+          <w:sz w:val="22"/>
+          <w:szCs w:val="22"/>
+        </w:rPr>
+        <w:t xml:space="preserve">=1, </w:t>
+      </w:r>
+      <w:proofErr w:type="spellStart"/>
+      <w:r>
+        <w:rPr>
+          <w:rFonts w:ascii="Consolas" w:eastAsia="Arial" w:hAnsi="Consolas" w:cs="Arial"/>
+          <w:sz w:val="22"/>
+          <w:szCs w:val="22"/>
+        </w:rPr>
+        <w:t>max_features</w:t>
+      </w:r>
+      <w:proofErr w:type="spellEnd"/>
+      <w:r>
+        <w:rPr>
+          <w:rFonts w:ascii="Consolas" w:eastAsia="Arial" w:hAnsi="Consolas" w:cs="Arial"/>
+          <w:sz w:val="22"/>
+          <w:szCs w:val="22"/>
+        </w:rPr>
+        <w:t xml:space="preserve">=20, </w:t>
+      </w:r>
+      <w:proofErr w:type="spellStart"/>
+      <w:r>
+        <w:rPr>
+          <w:rFonts w:ascii="Consolas" w:eastAsia="Arial" w:hAnsi="Consolas" w:cs="Arial"/>
+          <w:sz w:val="22"/>
+          <w:szCs w:val="22"/>
+        </w:rPr>
+        <w:t>random_state</w:t>
+      </w:r>
+      <w:proofErr w:type="spellEnd"/>
+      <w:r>
+        <w:rPr>
+          <w:rFonts w:ascii="Consolas" w:eastAsia="Arial" w:hAnsi="Consolas" w:cs="Arial"/>
+          <w:sz w:val="22"/>
+          <w:szCs w:val="22"/>
+        </w:rPr>
+        <w:t>=11),</w:t>
       </w:r>
     </w:p>
     <w:p>
@@ -6609,7 +7685,61 @@
           <w:sz w:val="22"/>
           <w:szCs w:val="22"/>
         </w:rPr>
-        <w:t xml:space="preserve">                   learning_rate=0.1, n_estimators=300, random_state=3)</w:t>
+        <w:t xml:space="preserve">                   </w:t>
+      </w:r>
+      <w:proofErr w:type="spellStart"/>
+      <w:r>
+        <w:rPr>
+          <w:rFonts w:ascii="Consolas" w:eastAsia="Arial" w:hAnsi="Consolas" w:cs="Arial"/>
+          <w:sz w:val="22"/>
+          <w:szCs w:val="22"/>
+        </w:rPr>
+        <w:t>learning_rate</w:t>
+      </w:r>
+      <w:proofErr w:type="spellEnd"/>
+      <w:r>
+        <w:rPr>
+          <w:rFonts w:ascii="Consolas" w:eastAsia="Arial" w:hAnsi="Consolas" w:cs="Arial"/>
+          <w:sz w:val="22"/>
+          <w:szCs w:val="22"/>
+        </w:rPr>
+        <w:t xml:space="preserve">=0.1, </w:t>
+      </w:r>
+      <w:proofErr w:type="spellStart"/>
+      <w:r>
+        <w:rPr>
+          <w:rFonts w:ascii="Consolas" w:eastAsia="Arial" w:hAnsi="Consolas" w:cs="Arial"/>
+          <w:sz w:val="22"/>
+          <w:szCs w:val="22"/>
+        </w:rPr>
+        <w:t>n_estimators</w:t>
+      </w:r>
+      <w:proofErr w:type="spellEnd"/>
+      <w:r>
+        <w:rPr>
+          <w:rFonts w:ascii="Consolas" w:eastAsia="Arial" w:hAnsi="Consolas" w:cs="Arial"/>
+          <w:sz w:val="22"/>
+          <w:szCs w:val="22"/>
+        </w:rPr>
+        <w:t xml:space="preserve">=300, </w:t>
+      </w:r>
+      <w:proofErr w:type="spellStart"/>
+      <w:r>
+        <w:rPr>
+          <w:rFonts w:ascii="Consolas" w:eastAsia="Arial" w:hAnsi="Consolas" w:cs="Arial"/>
+          <w:sz w:val="22"/>
+          <w:szCs w:val="22"/>
+        </w:rPr>
+        <w:t>random_state</w:t>
+      </w:r>
+      <w:proofErr w:type="spellEnd"/>
+      <w:r>
+        <w:rPr>
+          <w:rFonts w:ascii="Consolas" w:eastAsia="Arial" w:hAnsi="Consolas" w:cs="Arial"/>
+          <w:sz w:val="22"/>
+          <w:szCs w:val="22"/>
+        </w:rPr>
+        <w:t>=3)</w:t>
       </w:r>
     </w:p>
     <w:p>
@@ -6649,13 +7779,7 @@
         <w:rPr>
           <w:rFonts w:ascii="Arial" w:eastAsia="Arial" w:hAnsi="Arial" w:cs="Arial"/>
         </w:rPr>
-        <w:t>ADA</w:t>
-      </w:r>
-      <w:r>
-        <w:rPr>
-          <w:rFonts w:ascii="Arial" w:eastAsia="Arial" w:hAnsi="Arial" w:cs="Arial"/>
-        </w:rPr>
-        <w:t>3</w:t>
+        <w:t>ADA3</w:t>
       </w:r>
     </w:p>
     <w:p>
@@ -6677,13 +7801,77 @@
           <w:szCs w:val="22"/>
         </w:rPr>
       </w:pPr>
-      <w:r>
-        <w:rPr>
-          <w:rFonts w:ascii="Consolas" w:eastAsia="Arial" w:hAnsi="Consolas" w:cs="Arial"/>
-          <w:sz w:val="22"/>
-          <w:szCs w:val="22"/>
-        </w:rPr>
-        <w:t>AdaBoostClassifier(base_estimator=DecisionTreeClassifier(class_weight='balanced', max_depth=1, max_features=10, random_state=11),</w:t>
+      <w:proofErr w:type="gramStart"/>
+      <w:r>
+        <w:rPr>
+          <w:rFonts w:ascii="Consolas" w:eastAsia="Arial" w:hAnsi="Consolas" w:cs="Arial"/>
+          <w:sz w:val="22"/>
+          <w:szCs w:val="22"/>
+        </w:rPr>
+        <w:t>AdaBoostClassifier(</w:t>
+      </w:r>
+      <w:proofErr w:type="gramEnd"/>
+      <w:r>
+        <w:rPr>
+          <w:rFonts w:ascii="Consolas" w:eastAsia="Arial" w:hAnsi="Consolas" w:cs="Arial"/>
+          <w:sz w:val="22"/>
+          <w:szCs w:val="22"/>
+        </w:rPr>
+        <w:t xml:space="preserve">base_estimator=DecisionTreeClassifier(class_weight='balanced', </w:t>
+      </w:r>
+      <w:proofErr w:type="spellStart"/>
+      <w:r>
+        <w:rPr>
+          <w:rFonts w:ascii="Consolas" w:eastAsia="Arial" w:hAnsi="Consolas" w:cs="Arial"/>
+          <w:sz w:val="22"/>
+          <w:szCs w:val="22"/>
+        </w:rPr>
+        <w:t>max_depth</w:t>
+      </w:r>
+      <w:proofErr w:type="spellEnd"/>
+      <w:r>
+        <w:rPr>
+          <w:rFonts w:ascii="Consolas" w:eastAsia="Arial" w:hAnsi="Consolas" w:cs="Arial"/>
+          <w:sz w:val="22"/>
+          <w:szCs w:val="22"/>
+        </w:rPr>
+        <w:t xml:space="preserve">=1, </w:t>
+      </w:r>
+      <w:proofErr w:type="spellStart"/>
+      <w:r>
+        <w:rPr>
+          <w:rFonts w:ascii="Consolas" w:eastAsia="Arial" w:hAnsi="Consolas" w:cs="Arial"/>
+          <w:sz w:val="22"/>
+          <w:szCs w:val="22"/>
+        </w:rPr>
+        <w:t>max_features</w:t>
+      </w:r>
+      <w:proofErr w:type="spellEnd"/>
+      <w:r>
+        <w:rPr>
+          <w:rFonts w:ascii="Consolas" w:eastAsia="Arial" w:hAnsi="Consolas" w:cs="Arial"/>
+          <w:sz w:val="22"/>
+          <w:szCs w:val="22"/>
+        </w:rPr>
+        <w:t xml:space="preserve">=10, </w:t>
+      </w:r>
+      <w:proofErr w:type="spellStart"/>
+      <w:r>
+        <w:rPr>
+          <w:rFonts w:ascii="Consolas" w:eastAsia="Arial" w:hAnsi="Consolas" w:cs="Arial"/>
+          <w:sz w:val="22"/>
+          <w:szCs w:val="22"/>
+        </w:rPr>
+        <w:t>random_state</w:t>
+      </w:r>
+      <w:proofErr w:type="spellEnd"/>
+      <w:r>
+        <w:rPr>
+          <w:rFonts w:ascii="Consolas" w:eastAsia="Arial" w:hAnsi="Consolas" w:cs="Arial"/>
+          <w:sz w:val="22"/>
+          <w:szCs w:val="22"/>
+        </w:rPr>
+        <w:t>=11),</w:t>
       </w:r>
     </w:p>
     <w:p>
@@ -6696,13 +7884,59 @@
           <w:szCs w:val="22"/>
         </w:rPr>
       </w:pPr>
-      <w:r>
-        <w:rPr>
-          <w:rFonts w:ascii="Consolas" w:eastAsia="Arial" w:hAnsi="Consolas" w:cs="Arial"/>
-          <w:sz w:val="22"/>
-          <w:szCs w:val="22"/>
-        </w:rPr>
-        <w:t>learning_rate=0.01, n_estimators=300, random_state=3)</w:t>
+      <w:proofErr w:type="spellStart"/>
+      <w:r>
+        <w:rPr>
+          <w:rFonts w:ascii="Consolas" w:eastAsia="Arial" w:hAnsi="Consolas" w:cs="Arial"/>
+          <w:sz w:val="22"/>
+          <w:szCs w:val="22"/>
+        </w:rPr>
+        <w:t>learning_rate</w:t>
+      </w:r>
+      <w:proofErr w:type="spellEnd"/>
+      <w:r>
+        <w:rPr>
+          <w:rFonts w:ascii="Consolas" w:eastAsia="Arial" w:hAnsi="Consolas" w:cs="Arial"/>
+          <w:sz w:val="22"/>
+          <w:szCs w:val="22"/>
+        </w:rPr>
+        <w:t xml:space="preserve">=0.01, </w:t>
+      </w:r>
+      <w:proofErr w:type="spellStart"/>
+      <w:r>
+        <w:rPr>
+          <w:rFonts w:ascii="Consolas" w:eastAsia="Arial" w:hAnsi="Consolas" w:cs="Arial"/>
+          <w:sz w:val="22"/>
+          <w:szCs w:val="22"/>
+        </w:rPr>
+        <w:t>n_estimators</w:t>
+      </w:r>
+      <w:proofErr w:type="spellEnd"/>
+      <w:r>
+        <w:rPr>
+          <w:rFonts w:ascii="Consolas" w:eastAsia="Arial" w:hAnsi="Consolas" w:cs="Arial"/>
+          <w:sz w:val="22"/>
+          <w:szCs w:val="22"/>
+        </w:rPr>
+        <w:t xml:space="preserve">=300, </w:t>
+      </w:r>
+      <w:proofErr w:type="spellStart"/>
+      <w:r>
+        <w:rPr>
+          <w:rFonts w:ascii="Consolas" w:eastAsia="Arial" w:hAnsi="Consolas" w:cs="Arial"/>
+          <w:sz w:val="22"/>
+          <w:szCs w:val="22"/>
+        </w:rPr>
+        <w:t>random_state</w:t>
+      </w:r>
+      <w:proofErr w:type="spellEnd"/>
+      <w:r>
+        <w:rPr>
+          <w:rFonts w:ascii="Consolas" w:eastAsia="Arial" w:hAnsi="Consolas" w:cs="Arial"/>
+          <w:sz w:val="22"/>
+          <w:szCs w:val="22"/>
+        </w:rPr>
+        <w:t>=3)</w:t>
       </w:r>
     </w:p>
     <w:p>
@@ -6754,13 +7988,59 @@
           <w:szCs w:val="22"/>
         </w:rPr>
       </w:pPr>
-      <w:r>
-        <w:rPr>
-          <w:rFonts w:ascii="Consolas" w:eastAsia="Arial" w:hAnsi="Consolas" w:cs="Arial"/>
-          <w:sz w:val="22"/>
-          <w:szCs w:val="22"/>
-        </w:rPr>
-        <w:t>SVC(C=1, class_weight='balanced', degree=2, probability=True, random_state=3)</w:t>
+      <w:proofErr w:type="gramStart"/>
+      <w:r>
+        <w:rPr>
+          <w:rFonts w:ascii="Consolas" w:eastAsia="Arial" w:hAnsi="Consolas" w:cs="Arial"/>
+          <w:sz w:val="22"/>
+          <w:szCs w:val="22"/>
+        </w:rPr>
+        <w:t>SVC(</w:t>
+      </w:r>
+      <w:proofErr w:type="gramEnd"/>
+      <w:r>
+        <w:rPr>
+          <w:rFonts w:ascii="Consolas" w:eastAsia="Arial" w:hAnsi="Consolas" w:cs="Arial"/>
+          <w:sz w:val="22"/>
+          <w:szCs w:val="22"/>
+        </w:rPr>
+        <w:t xml:space="preserve">C=1, </w:t>
+      </w:r>
+      <w:proofErr w:type="spellStart"/>
+      <w:r>
+        <w:rPr>
+          <w:rFonts w:ascii="Consolas" w:eastAsia="Arial" w:hAnsi="Consolas" w:cs="Arial"/>
+          <w:sz w:val="22"/>
+          <w:szCs w:val="22"/>
+        </w:rPr>
+        <w:t>class_weight</w:t>
+      </w:r>
+      <w:proofErr w:type="spellEnd"/>
+      <w:r>
+        <w:rPr>
+          <w:rFonts w:ascii="Consolas" w:eastAsia="Arial" w:hAnsi="Consolas" w:cs="Arial"/>
+          <w:sz w:val="22"/>
+          <w:szCs w:val="22"/>
+        </w:rPr>
+        <w:t xml:space="preserve">='balanced', degree=2, probability=True, </w:t>
+      </w:r>
+      <w:proofErr w:type="spellStart"/>
+      <w:r>
+        <w:rPr>
+          <w:rFonts w:ascii="Consolas" w:eastAsia="Arial" w:hAnsi="Consolas" w:cs="Arial"/>
+          <w:sz w:val="22"/>
+          <w:szCs w:val="22"/>
+        </w:rPr>
+        <w:t>random_state</w:t>
+      </w:r>
+      <w:proofErr w:type="spellEnd"/>
+      <w:r>
+        <w:rPr>
+          <w:rFonts w:ascii="Consolas" w:eastAsia="Arial" w:hAnsi="Consolas" w:cs="Arial"/>
+          <w:sz w:val="22"/>
+          <w:szCs w:val="22"/>
+        </w:rPr>
+        <w:t>=3)</w:t>
       </w:r>
     </w:p>
     <w:p>
@@ -6802,13 +8082,59 @@
           <w:szCs w:val="22"/>
         </w:rPr>
       </w:pPr>
-      <w:r>
-        <w:rPr>
-          <w:rFonts w:ascii="Consolas" w:eastAsia="Arial" w:hAnsi="Consolas" w:cs="Arial"/>
-          <w:sz w:val="22"/>
-          <w:szCs w:val="22"/>
-        </w:rPr>
-        <w:t>SVC(C=0.5, class_weight='balanced', degree=2, probability=True, random_state=3)</w:t>
+      <w:proofErr w:type="gramStart"/>
+      <w:r>
+        <w:rPr>
+          <w:rFonts w:ascii="Consolas" w:eastAsia="Arial" w:hAnsi="Consolas" w:cs="Arial"/>
+          <w:sz w:val="22"/>
+          <w:szCs w:val="22"/>
+        </w:rPr>
+        <w:t>SVC(</w:t>
+      </w:r>
+      <w:proofErr w:type="gramEnd"/>
+      <w:r>
+        <w:rPr>
+          <w:rFonts w:ascii="Consolas" w:eastAsia="Arial" w:hAnsi="Consolas" w:cs="Arial"/>
+          <w:sz w:val="22"/>
+          <w:szCs w:val="22"/>
+        </w:rPr>
+        <w:t xml:space="preserve">C=0.5, </w:t>
+      </w:r>
+      <w:proofErr w:type="spellStart"/>
+      <w:r>
+        <w:rPr>
+          <w:rFonts w:ascii="Consolas" w:eastAsia="Arial" w:hAnsi="Consolas" w:cs="Arial"/>
+          <w:sz w:val="22"/>
+          <w:szCs w:val="22"/>
+        </w:rPr>
+        <w:t>class_weight</w:t>
+      </w:r>
+      <w:proofErr w:type="spellEnd"/>
+      <w:r>
+        <w:rPr>
+          <w:rFonts w:ascii="Consolas" w:eastAsia="Arial" w:hAnsi="Consolas" w:cs="Arial"/>
+          <w:sz w:val="22"/>
+          <w:szCs w:val="22"/>
+        </w:rPr>
+        <w:t xml:space="preserve">='balanced', degree=2, probability=True, </w:t>
+      </w:r>
+      <w:proofErr w:type="spellStart"/>
+      <w:r>
+        <w:rPr>
+          <w:rFonts w:ascii="Consolas" w:eastAsia="Arial" w:hAnsi="Consolas" w:cs="Arial"/>
+          <w:sz w:val="22"/>
+          <w:szCs w:val="22"/>
+        </w:rPr>
+        <w:t>random_state</w:t>
+      </w:r>
+      <w:proofErr w:type="spellEnd"/>
+      <w:r>
+        <w:rPr>
+          <w:rFonts w:ascii="Consolas" w:eastAsia="Arial" w:hAnsi="Consolas" w:cs="Arial"/>
+          <w:sz w:val="22"/>
+          <w:szCs w:val="22"/>
+        </w:rPr>
+        <w:t>=3)</w:t>
       </w:r>
     </w:p>
     <w:p>
@@ -6860,13 +8186,59 @@
           <w:szCs w:val="22"/>
         </w:rPr>
       </w:pPr>
-      <w:r>
-        <w:rPr>
-          <w:rFonts w:ascii="Consolas" w:eastAsia="Arial" w:hAnsi="Consolas" w:cs="Arial"/>
-          <w:sz w:val="22"/>
-          <w:szCs w:val="22"/>
-        </w:rPr>
-        <w:t>SVC(C=0.5, class_weight='balanced', degree=2, probability=True, random_state=3)</w:t>
+      <w:proofErr w:type="gramStart"/>
+      <w:r>
+        <w:rPr>
+          <w:rFonts w:ascii="Consolas" w:eastAsia="Arial" w:hAnsi="Consolas" w:cs="Arial"/>
+          <w:sz w:val="22"/>
+          <w:szCs w:val="22"/>
+        </w:rPr>
+        <w:t>SVC(</w:t>
+      </w:r>
+      <w:proofErr w:type="gramEnd"/>
+      <w:r>
+        <w:rPr>
+          <w:rFonts w:ascii="Consolas" w:eastAsia="Arial" w:hAnsi="Consolas" w:cs="Arial"/>
+          <w:sz w:val="22"/>
+          <w:szCs w:val="22"/>
+        </w:rPr>
+        <w:t xml:space="preserve">C=0.5, </w:t>
+      </w:r>
+      <w:proofErr w:type="spellStart"/>
+      <w:r>
+        <w:rPr>
+          <w:rFonts w:ascii="Consolas" w:eastAsia="Arial" w:hAnsi="Consolas" w:cs="Arial"/>
+          <w:sz w:val="22"/>
+          <w:szCs w:val="22"/>
+        </w:rPr>
+        <w:t>class_weight</w:t>
+      </w:r>
+      <w:proofErr w:type="spellEnd"/>
+      <w:r>
+        <w:rPr>
+          <w:rFonts w:ascii="Consolas" w:eastAsia="Arial" w:hAnsi="Consolas" w:cs="Arial"/>
+          <w:sz w:val="22"/>
+          <w:szCs w:val="22"/>
+        </w:rPr>
+        <w:t xml:space="preserve">='balanced', degree=2, probability=True, </w:t>
+      </w:r>
+      <w:proofErr w:type="spellStart"/>
+      <w:r>
+        <w:rPr>
+          <w:rFonts w:ascii="Consolas" w:eastAsia="Arial" w:hAnsi="Consolas" w:cs="Arial"/>
+          <w:sz w:val="22"/>
+          <w:szCs w:val="22"/>
+        </w:rPr>
+        <w:t>random_state</w:t>
+      </w:r>
+      <w:proofErr w:type="spellEnd"/>
+      <w:r>
+        <w:rPr>
+          <w:rFonts w:ascii="Consolas" w:eastAsia="Arial" w:hAnsi="Consolas" w:cs="Arial"/>
+          <w:sz w:val="22"/>
+          <w:szCs w:val="22"/>
+        </w:rPr>
+        <w:t>=3)</w:t>
       </w:r>
     </w:p>
     <w:p>
@@ -6962,11 +8334,19 @@
           <w:rFonts w:ascii="Arial" w:eastAsia="Arial" w:hAnsi="Arial" w:cs="Arial"/>
         </w:rPr>
       </w:pPr>
-      <w:r>
-        <w:rPr>
-          <w:rFonts w:ascii="Arial" w:eastAsia="Arial" w:hAnsi="Arial" w:cs="Arial"/>
-        </w:rPr>
-        <w:t xml:space="preserve">SGDx: These models are linear SVM models. As most of the words in both positive and negative classes are similar, it is to be expected that linear models may not perform well. </w:t>
+      <w:proofErr w:type="spellStart"/>
+      <w:r>
+        <w:rPr>
+          <w:rFonts w:ascii="Arial" w:eastAsia="Arial" w:hAnsi="Arial" w:cs="Arial"/>
+        </w:rPr>
+        <w:t>SGDx</w:t>
+      </w:r>
+      <w:proofErr w:type="spellEnd"/>
+      <w:r>
+        <w:rPr>
+          <w:rFonts w:ascii="Arial" w:eastAsia="Arial" w:hAnsi="Arial" w:cs="Arial"/>
+        </w:rPr>
+        <w:t xml:space="preserve">: These models are linear SVM models. As most of the words in both positive and negative classes are similar, it is to be expected that linear models may not perform well. </w:t>
       </w:r>
     </w:p>
     <w:p>
@@ -6980,12 +8360,20 @@
           <w:rFonts w:ascii="Arial" w:eastAsia="Arial" w:hAnsi="Arial" w:cs="Arial"/>
         </w:rPr>
       </w:pPr>
+      <w:proofErr w:type="spellStart"/>
       <w:r>
         <w:rPr>
           <w:rFonts w:ascii="Arial" w:eastAsia="Arial" w:hAnsi="Arial" w:cs="Arial"/>
         </w:rPr>
         <w:lastRenderedPageBreak/>
-        <w:t>ADAx: these models are inherently limited as they make decisions based on rules, and most of the words are same in both the classes, and hence may not have performed as well.</w:t>
+        <w:t>ADAx</w:t>
+      </w:r>
+      <w:proofErr w:type="spellEnd"/>
+      <w:r>
+        <w:rPr>
+          <w:rFonts w:ascii="Arial" w:eastAsia="Arial" w:hAnsi="Arial" w:cs="Arial"/>
+        </w:rPr>
+        <w:t>: these models are inherently limited as they make decisions based on rules, and most of the words are same in both the classes, and hence may not have performed as well.</w:t>
       </w:r>
     </w:p>
     <w:p>
@@ -6999,11 +8387,19 @@
           <w:rFonts w:ascii="Arial" w:eastAsia="Arial" w:hAnsi="Arial" w:cs="Arial"/>
         </w:rPr>
       </w:pPr>
-      <w:r>
-        <w:rPr>
-          <w:rFonts w:ascii="Arial" w:eastAsia="Arial" w:hAnsi="Arial" w:cs="Arial"/>
-        </w:rPr>
-        <w:t>SVMx: these models are Support Vector Models with non-linear kernels that model the interdependency of the words, and not just one word at a time. These performed the best for the case at hand</w:t>
+      <w:proofErr w:type="spellStart"/>
+      <w:r>
+        <w:rPr>
+          <w:rFonts w:ascii="Arial" w:eastAsia="Arial" w:hAnsi="Arial" w:cs="Arial"/>
+        </w:rPr>
+        <w:t>SVMx</w:t>
+      </w:r>
+      <w:proofErr w:type="spellEnd"/>
+      <w:r>
+        <w:rPr>
+          <w:rFonts w:ascii="Arial" w:eastAsia="Arial" w:hAnsi="Arial" w:cs="Arial"/>
+        </w:rPr>
+        <w:t>: these models are Support Vector Models with non-linear kernels that model the interdependency of the words, and not just one word at a time. These performed the best for the case at hand</w:t>
       </w:r>
     </w:p>
     <w:p>
@@ -7236,6 +8632,7 @@
                 <w:szCs w:val="22"/>
               </w:rPr>
             </w:pPr>
+            <w:proofErr w:type="spellStart"/>
             <w:r>
               <w:rPr>
                 <w:rFonts w:ascii="Consolas" w:eastAsia="Arial" w:hAnsi="Consolas" w:cs="Arial"/>
@@ -7246,6 +8643,7 @@
               </w:rPr>
               <w:t>auc</w:t>
             </w:r>
+            <w:proofErr w:type="spellEnd"/>
           </w:p>
         </w:tc>
       </w:tr>
@@ -7462,27 +8860,97 @@
         <w:rPr>
           <w:rFonts w:ascii="Arial" w:eastAsia="Arial" w:hAnsi="Arial" w:cs="Arial"/>
         </w:rPr>
-        <w:t>We used train.pkl file given in the reference file to enhance our training set. This was done by randomly sampling positive clauses, and negative clauses, and using their tokens. However, this approach didn’t result in any improvements to the model accuracy, in fact it reduced the model accuracy and F1 scores. It is possible that the preprocessing steps used in making train.pkl file were quite different from what we use, and hence the intermingling of datasets didn’t result in good results.</w:t>
-      </w:r>
-    </w:p>
-    <w:p>
-      <w:pPr>
-        <w:rPr>
-          <w:rFonts w:ascii="Arial" w:eastAsia="Arial" w:hAnsi="Arial" w:cs="Arial"/>
-        </w:rPr>
-      </w:pPr>
-    </w:p>
-    <w:p>
-      <w:pPr>
-        <w:rPr>
-          <w:rFonts w:ascii="Arial" w:eastAsia="Arial" w:hAnsi="Arial" w:cs="Arial"/>
-        </w:rPr>
-      </w:pPr>
-      <w:r>
-        <w:rPr>
-          <w:rFonts w:ascii="Arial" w:eastAsia="Arial" w:hAnsi="Arial" w:cs="Arial"/>
-        </w:rPr>
-        <w:t>We believe more relevant data will improve model. A good way to obtain it is to get legal reviewers contribute to the processing of labeling data. Our web based app incorporates this by providing a feature where reviewers can edit the recommendations from AI engine, and feedback the new labels. These new labeled data will be used to train the AI model, and deploy the new model if improvements to the performance scores are seen. We believe in continuous improvement and continuous deployment model.</w:t>
+        <w:t xml:space="preserve">We used </w:t>
+      </w:r>
+      <w:proofErr w:type="spellStart"/>
+      <w:r>
+        <w:rPr>
+          <w:rFonts w:ascii="Arial" w:eastAsia="Arial" w:hAnsi="Arial" w:cs="Arial"/>
+        </w:rPr>
+        <w:t>train.pkl</w:t>
+      </w:r>
+      <w:proofErr w:type="spellEnd"/>
+      <w:r>
+        <w:rPr>
+          <w:rFonts w:ascii="Arial" w:eastAsia="Arial" w:hAnsi="Arial" w:cs="Arial"/>
+        </w:rPr>
+        <w:t xml:space="preserve"> file given in the reference file to enhance our training set. This was done by randomly sampling positive clauses, and negative clauses, and using their tokens. However, this approach </w:t>
+      </w:r>
+      <w:proofErr w:type="gramStart"/>
+      <w:r>
+        <w:rPr>
+          <w:rFonts w:ascii="Arial" w:eastAsia="Arial" w:hAnsi="Arial" w:cs="Arial"/>
+        </w:rPr>
+        <w:t>didn’t</w:t>
+      </w:r>
+      <w:proofErr w:type="gramEnd"/>
+      <w:r>
+        <w:rPr>
+          <w:rFonts w:ascii="Arial" w:eastAsia="Arial" w:hAnsi="Arial" w:cs="Arial"/>
+        </w:rPr>
+        <w:t xml:space="preserve"> result in any improvements to the model accuracy, in fact it reduced the model accuracy and F1 scores. It is possible that the preprocessing steps used in making </w:t>
+      </w:r>
+      <w:proofErr w:type="spellStart"/>
+      <w:r>
+        <w:rPr>
+          <w:rFonts w:ascii="Arial" w:eastAsia="Arial" w:hAnsi="Arial" w:cs="Arial"/>
+        </w:rPr>
+        <w:t>train.pkl</w:t>
+      </w:r>
+      <w:proofErr w:type="spellEnd"/>
+      <w:r>
+        <w:rPr>
+          <w:rFonts w:ascii="Arial" w:eastAsia="Arial" w:hAnsi="Arial" w:cs="Arial"/>
+        </w:rPr>
+        <w:t xml:space="preserve"> file were quite different from what we use, and hence the intermingling of datasets </w:t>
+      </w:r>
+      <w:proofErr w:type="gramStart"/>
+      <w:r>
+        <w:rPr>
+          <w:rFonts w:ascii="Arial" w:eastAsia="Arial" w:hAnsi="Arial" w:cs="Arial"/>
+        </w:rPr>
+        <w:t>didn’t</w:t>
+      </w:r>
+      <w:proofErr w:type="gramEnd"/>
+      <w:r>
+        <w:rPr>
+          <w:rFonts w:ascii="Arial" w:eastAsia="Arial" w:hAnsi="Arial" w:cs="Arial"/>
+        </w:rPr>
+        <w:t xml:space="preserve"> result in good results.</w:t>
+      </w:r>
+    </w:p>
+    <w:p>
+      <w:pPr>
+        <w:rPr>
+          <w:rFonts w:ascii="Arial" w:eastAsia="Arial" w:hAnsi="Arial" w:cs="Arial"/>
+        </w:rPr>
+      </w:pPr>
+    </w:p>
+    <w:p>
+      <w:pPr>
+        <w:rPr>
+          <w:rFonts w:ascii="Arial" w:eastAsia="Arial" w:hAnsi="Arial" w:cs="Arial"/>
+        </w:rPr>
+      </w:pPr>
+      <w:r>
+        <w:rPr>
+          <w:rFonts w:ascii="Arial" w:eastAsia="Arial" w:hAnsi="Arial" w:cs="Arial"/>
+        </w:rPr>
+        <w:t xml:space="preserve">We believe more relevant data will improve model. A good way to obtain it is to get legal reviewers contribute to the processing of labeling data. Our </w:t>
+      </w:r>
+      <w:proofErr w:type="gramStart"/>
+      <w:r>
+        <w:rPr>
+          <w:rFonts w:ascii="Arial" w:eastAsia="Arial" w:hAnsi="Arial" w:cs="Arial"/>
+        </w:rPr>
+        <w:t>web based</w:t>
+      </w:r>
+      <w:proofErr w:type="gramEnd"/>
+      <w:r>
+        <w:rPr>
+          <w:rFonts w:ascii="Arial" w:eastAsia="Arial" w:hAnsi="Arial" w:cs="Arial"/>
+        </w:rPr>
+        <w:t xml:space="preserve"> app incorporates this by providing a feature where reviewers can edit the recommendations from AI engine, and feedback the new labels. These new labeled data will be used to train the AI model, and deploy the new model if improvements to the performance scores are seen. We believe in continuous improvement and continuous deployment model.</w:t>
       </w:r>
     </w:p>
     <w:p>
@@ -7506,22 +8974,150 @@
           <w:sz w:val="28"/>
           <w:szCs w:val="28"/>
         </w:rPr>
-        <w:t>Screenshots of the web-</w:t>
-      </w:r>
-      <w:r>
+        <w:t>Web-based app</w:t>
+      </w:r>
+    </w:p>
+    <w:p>
+      <w:pPr>
         <w:rPr>
           <w:rFonts w:ascii="Arial" w:eastAsia="Arial" w:hAnsi="Arial" w:cs="Arial"/>
           <w:sz w:val="28"/>
           <w:szCs w:val="28"/>
         </w:rPr>
-        <w:t>based</w:t>
-      </w:r>
-      <w:r>
+      </w:pPr>
+    </w:p>
+    <w:p>
+      <w:pPr>
         <w:rPr>
           <w:rFonts w:ascii="Arial" w:eastAsia="Arial" w:hAnsi="Arial" w:cs="Arial"/>
           <w:sz w:val="28"/>
           <w:szCs w:val="28"/>
         </w:rPr>
+      </w:pPr>
+      <w:r>
+        <w:rPr>
+          <w:rFonts w:ascii="Arial" w:eastAsia="Arial" w:hAnsi="Arial" w:cs="Arial"/>
+        </w:rPr>
+        <w:t xml:space="preserve">We developed a web-based application for reviewers to upload EULA documents and receive recommendations on each of the clauses. The web app is developed using Flask framework, with Bootstrap for front-end </w:t>
+      </w:r>
+      <w:proofErr w:type="gramStart"/>
+      <w:r>
+        <w:rPr>
+          <w:rFonts w:ascii="Arial" w:eastAsia="Arial" w:hAnsi="Arial" w:cs="Arial"/>
+        </w:rPr>
+        <w:t>code,  and</w:t>
+      </w:r>
+      <w:proofErr w:type="gramEnd"/>
+      <w:r>
+        <w:rPr>
+          <w:rFonts w:ascii="Arial" w:eastAsia="Arial" w:hAnsi="Arial" w:cs="Arial"/>
+        </w:rPr>
+        <w:t xml:space="preserve"> custom </w:t>
+      </w:r>
+      <w:proofErr w:type="spellStart"/>
+      <w:r>
+        <w:rPr>
+          <w:rFonts w:ascii="Arial" w:eastAsia="Arial" w:hAnsi="Arial" w:cs="Arial"/>
+        </w:rPr>
+        <w:t>javascript</w:t>
+      </w:r>
+      <w:proofErr w:type="spellEnd"/>
+      <w:r>
+        <w:rPr>
+          <w:rFonts w:ascii="Arial" w:eastAsia="Arial" w:hAnsi="Arial" w:cs="Arial"/>
+        </w:rPr>
+        <w:t xml:space="preserve"> functions.</w:t>
+      </w:r>
+      <w:r>
+        <w:rPr>
+          <w:rFonts w:ascii="Arial" w:eastAsia="Arial" w:hAnsi="Arial" w:cs="Arial"/>
+        </w:rPr>
+        <w:t xml:space="preserve"> The source code to the Flask application is given in ‘</w:t>
+      </w:r>
+      <w:r>
+        <w:rPr>
+          <w:rFonts w:ascii="Consolas" w:eastAsia="Arial" w:hAnsi="Consolas" w:cs="Arial"/>
+        </w:rPr>
+        <w:t xml:space="preserve">\ai-ml-challenge-2020\submissions\Gaussian </w:t>
+      </w:r>
+      <w:proofErr w:type="spellStart"/>
+      <w:r>
+        <w:rPr>
+          <w:rFonts w:ascii="Consolas" w:eastAsia="Arial" w:hAnsi="Consolas" w:cs="Arial"/>
+        </w:rPr>
+        <w:t>Solutions_Submisson</w:t>
+      </w:r>
+      <w:proofErr w:type="spellEnd"/>
+      <w:r>
+        <w:rPr>
+          <w:rFonts w:ascii="Consolas" w:eastAsia="Arial" w:hAnsi="Consolas" w:cs="Arial"/>
+        </w:rPr>
+        <w:t>\Gaussian Solutions Code and Data\Gaussian Solutions Code\</w:t>
+      </w:r>
+      <w:proofErr w:type="spellStart"/>
+      <w:r>
+        <w:rPr>
+          <w:rFonts w:ascii="Consolas" w:eastAsia="Arial" w:hAnsi="Consolas" w:cs="Arial"/>
+        </w:rPr>
+        <w:t>flask_app</w:t>
+      </w:r>
+      <w:proofErr w:type="spellEnd"/>
+      <w:r>
+        <w:rPr>
+          <w:rFonts w:ascii="Consolas" w:eastAsia="Arial" w:hAnsi="Consolas" w:cs="Arial"/>
+        </w:rPr>
+        <w:t>’</w:t>
+      </w:r>
+    </w:p>
+    <w:p>
+      <w:pPr>
+        <w:rPr>
+          <w:rFonts w:ascii="Arial" w:eastAsia="Arial" w:hAnsi="Arial" w:cs="Arial"/>
+          <w:sz w:val="28"/>
+          <w:szCs w:val="28"/>
+        </w:rPr>
+      </w:pPr>
+    </w:p>
+    <w:p>
+      <w:pPr>
+        <w:rPr>
+          <w:rFonts w:ascii="Arial" w:eastAsia="Arial" w:hAnsi="Arial" w:cs="Arial"/>
+          <w:sz w:val="28"/>
+          <w:szCs w:val="28"/>
+        </w:rPr>
+      </w:pPr>
+    </w:p>
+    <w:p>
+      <w:pPr>
+        <w:rPr>
+          <w:rFonts w:ascii="Arial" w:eastAsia="Arial" w:hAnsi="Arial" w:cs="Arial"/>
+          <w:sz w:val="28"/>
+          <w:szCs w:val="28"/>
+        </w:rPr>
+      </w:pPr>
+      <w:r>
+        <w:rPr>
+          <w:rFonts w:ascii="Arial" w:eastAsia="Arial" w:hAnsi="Arial" w:cs="Arial"/>
+          <w:sz w:val="28"/>
+          <w:szCs w:val="28"/>
+        </w:rPr>
+        <w:lastRenderedPageBreak/>
+        <w:t>Screenshots of the web-</w:t>
+      </w:r>
+      <w:r>
+        <w:rPr>
+          <w:rFonts w:ascii="Arial" w:eastAsia="Arial" w:hAnsi="Arial" w:cs="Arial"/>
+          <w:sz w:val="28"/>
+          <w:szCs w:val="28"/>
+        </w:rPr>
+        <w:t>based</w:t>
+      </w:r>
+      <w:r>
+        <w:rPr>
+          <w:rFonts w:ascii="Arial" w:eastAsia="Arial" w:hAnsi="Arial" w:cs="Arial"/>
+          <w:sz w:val="28"/>
+          <w:szCs w:val="28"/>
+        </w:rPr>
         <w:t xml:space="preserve"> app</w:t>
       </w:r>
     </w:p>
@@ -7539,7 +9135,6 @@
           <w:sz w:val="24"/>
           <w:szCs w:val="24"/>
         </w:rPr>
-        <w:lastRenderedPageBreak/>
         <w:t xml:space="preserve">Figure </w:t>
       </w:r>
       <w:r>
@@ -7610,7 +9205,7 @@
                     <pic:cNvPicPr/>
                   </pic:nvPicPr>
                   <pic:blipFill rotWithShape="1">
-                    <a:blip r:embed="rId10"/>
+                    <a:blip r:embed="rId9"/>
                     <a:srcRect b="26907"/>
                     <a:stretch/>
                   </pic:blipFill>
@@ -7720,7 +9315,7 @@
                     <pic:cNvPicPr/>
                   </pic:nvPicPr>
                   <pic:blipFill>
-                    <a:blip r:embed="rId11"/>
+                    <a:blip r:embed="rId10"/>
                     <a:stretch>
                       <a:fillRect/>
                     </a:stretch>
@@ -7823,7 +9418,7 @@
                     <pic:cNvPicPr/>
                   </pic:nvPicPr>
                   <pic:blipFill>
-                    <a:blip r:embed="rId12"/>
+                    <a:blip r:embed="rId11"/>
                     <a:stretch>
                       <a:fillRect/>
                     </a:stretch>
@@ -7855,7 +9450,21 @@
         <w:rPr>
           <w:rFonts w:ascii="Arial" w:hAnsi="Arial" w:cs="Arial"/>
         </w:rPr>
-        <w:t>A video explaining our solution is uploaded to the github for review.</w:t>
+        <w:t xml:space="preserve">A video explaining our solution is uploaded to the </w:t>
+      </w:r>
+      <w:proofErr w:type="spellStart"/>
+      <w:r>
+        <w:rPr>
+          <w:rFonts w:ascii="Arial" w:hAnsi="Arial" w:cs="Arial"/>
+        </w:rPr>
+        <w:t>github</w:t>
+      </w:r>
+      <w:proofErr w:type="spellEnd"/>
+      <w:r>
+        <w:rPr>
+          <w:rFonts w:ascii="Arial" w:hAnsi="Arial" w:cs="Arial"/>
+        </w:rPr>
+        <w:t xml:space="preserve"> for review.</w:t>
       </w:r>
     </w:p>
     <w:p>
@@ -7910,7 +9519,21 @@
         <w:rPr>
           <w:rFonts w:ascii="Arial" w:hAnsi="Arial" w:cs="Arial"/>
         </w:rPr>
-        <w:t>A word add-on plugin to autoextract, and classify the clauses in the word document itself, without having to upload it to the servers</w:t>
+        <w:t xml:space="preserve">A word add-on plugin to </w:t>
+      </w:r>
+      <w:proofErr w:type="spellStart"/>
+      <w:r>
+        <w:rPr>
+          <w:rFonts w:ascii="Arial" w:hAnsi="Arial" w:cs="Arial"/>
+        </w:rPr>
+        <w:t>autoextract</w:t>
+      </w:r>
+      <w:proofErr w:type="spellEnd"/>
+      <w:r>
+        <w:rPr>
+          <w:rFonts w:ascii="Arial" w:hAnsi="Arial" w:cs="Arial"/>
+        </w:rPr>
+        <w:t>, and classify the clauses in the word document itself, without having to upload it to the servers</w:t>
       </w:r>
     </w:p>
     <w:p>
@@ -7988,12 +9611,12 @@
       </w:r>
     </w:p>
     <w:sectPr>
-      <w:headerReference w:type="even" r:id="rId13"/>
-      <w:headerReference w:type="default" r:id="rId14"/>
-      <w:footerReference w:type="even" r:id="rId15"/>
-      <w:footerReference w:type="default" r:id="rId16"/>
-      <w:headerReference w:type="first" r:id="rId17"/>
-      <w:footerReference w:type="first" r:id="rId18"/>
+      <w:headerReference w:type="even" r:id="rId12"/>
+      <w:headerReference w:type="default" r:id="rId13"/>
+      <w:footerReference w:type="even" r:id="rId14"/>
+      <w:footerReference w:type="default" r:id="rId15"/>
+      <w:headerReference w:type="first" r:id="rId16"/>
+      <w:footerReference w:type="first" r:id="rId17"/>
       <w:pgSz w:w="12240" w:h="15840"/>
       <w:pgMar w:top="1440" w:right="1440" w:bottom="1440" w:left="1440" w:header="720" w:footer="720" w:gutter="0"/>
       <w:pgNumType w:start="1"/>
@@ -9039,6 +10662,7 @@
     <w:lsdException w:name="HTML Sample" w:semiHidden="1" w:unhideWhenUsed="1"/>
     <w:lsdException w:name="HTML Typewriter" w:semiHidden="1" w:unhideWhenUsed="1"/>
     <w:lsdException w:name="HTML Variable" w:semiHidden="1" w:unhideWhenUsed="1"/>
+    <w:lsdException w:name="Normal Table" w:semiHidden="1" w:unhideWhenUsed="1"/>
     <w:lsdException w:name="annotation subject" w:semiHidden="1" w:unhideWhenUsed="1"/>
     <w:lsdException w:name="No List" w:semiHidden="1" w:unhideWhenUsed="1"/>
     <w:lsdException w:name="Outline List 1" w:semiHidden="1" w:unhideWhenUsed="1"/>
@@ -9085,8 +10709,10 @@
     <w:lsdException w:name="Table Subtle 2" w:semiHidden="1" w:unhideWhenUsed="1"/>
     <w:lsdException w:name="Table Web 1" w:semiHidden="1" w:unhideWhenUsed="1"/>
     <w:lsdException w:name="Table Web 2" w:semiHidden="1" w:unhideWhenUsed="1"/>
+    <w:lsdException w:name="Table Web 3" w:semiHidden="1" w:unhideWhenUsed="1"/>
     <w:lsdException w:name="Balloon Text" w:semiHidden="1" w:unhideWhenUsed="1"/>
     <w:lsdException w:name="Table Grid" w:uiPriority="39"/>
+    <w:lsdException w:name="Table Theme" w:semiHidden="1" w:unhideWhenUsed="1"/>
     <w:lsdException w:name="Placeholder Text" w:semiHidden="1"/>
     <w:lsdException w:name="No Spacing" w:uiPriority="1" w:qFormat="1"/>
     <w:lsdException w:name="Light Shading" w:uiPriority="60"/>
@@ -9430,6 +11056,7 @@
   <w:style w:type="character" w:default="1" w:styleId="DefaultParagraphFont">
     <w:name w:val="Default Paragraph Font"/>
     <w:uiPriority w:val="1"/>
+    <w:semiHidden/>
     <w:unhideWhenUsed/>
   </w:style>
   <w:style w:type="table" w:default="1" w:styleId="TableNormal">

</xml_diff>